<commit_message>
Exp. Res. for NSGA-II Completed
</commit_message>
<xml_diff>
--- a/Numerical Experiments/Problem size.docx
+++ b/Numerical Experiments/Problem size.docx
@@ -25,6 +25,56 @@
         <w:bidi w:val="0"/>
       </w:pPr>
     </w:p>
+    <w:p>
+      <w:pPr>
+        <w:bidi w:val="0"/>
+      </w:pPr>
+    </w:p>
+    <w:p>
+      <w:pPr>
+        <w:bidi w:val="0"/>
+      </w:pPr>
+    </w:p>
+    <w:p>
+      <w:pPr>
+        <w:bidi w:val="0"/>
+      </w:pPr>
+    </w:p>
+    <w:p>
+      <w:pPr>
+        <w:bidi w:val="0"/>
+      </w:pPr>
+    </w:p>
+    <w:p>
+      <w:pPr>
+        <w:bidi w:val="0"/>
+      </w:pPr>
+    </w:p>
+    <w:p>
+      <w:pPr>
+        <w:bidi w:val="0"/>
+      </w:pPr>
+    </w:p>
+    <w:p>
+      <w:pPr>
+        <w:bidi w:val="0"/>
+      </w:pPr>
+    </w:p>
+    <w:p>
+      <w:pPr>
+        <w:bidi w:val="0"/>
+      </w:pPr>
+    </w:p>
+    <w:p>
+      <w:pPr>
+        <w:bidi w:val="0"/>
+      </w:pPr>
+    </w:p>
+    <w:p>
+      <w:pPr>
+        <w:bidi w:val="0"/>
+      </w:pPr>
+    </w:p>
     <w:tbl>
       <w:tblPr>
         <w:tblStyle w:val="TableGrid"/>
@@ -40,7 +90,7 @@
         <w:gridCol w:w="305"/>
         <w:gridCol w:w="736"/>
         <w:gridCol w:w="656"/>
-        <w:gridCol w:w="736"/>
+        <w:gridCol w:w="411"/>
       </w:tblGrid>
       <w:tr>
         <w:trPr>
@@ -618,7 +668,7 @@
                 <w:sz w:val="16"/>
                 <w:szCs w:val="16"/>
               </w:rPr>
-              <w:t>8.9960</w:t>
+              <w:t>6.4396</w:t>
             </w:r>
           </w:p>
         </w:tc>
@@ -641,14 +691,6 @@
                 <w:szCs w:val="16"/>
               </w:rPr>
             </w:pPr>
-            <w:r>
-              <w:rPr>
-                <w:rFonts w:asciiTheme="majorBidi" w:hAnsiTheme="majorBidi" w:cstheme="majorBidi"/>
-                <w:sz w:val="16"/>
-                <w:szCs w:val="16"/>
-              </w:rPr>
-              <w:t>3.8855</w:t>
-            </w:r>
           </w:p>
         </w:tc>
         <w:tc>
@@ -670,14 +712,6 @@
                 <w:szCs w:val="16"/>
               </w:rPr>
             </w:pPr>
-            <w:r>
-              <w:rPr>
-                <w:rFonts w:asciiTheme="majorBidi" w:hAnsiTheme="majorBidi" w:cstheme="majorBidi"/>
-                <w:sz w:val="16"/>
-                <w:szCs w:val="16"/>
-              </w:rPr>
-              <w:t>18.2036</w:t>
-            </w:r>
           </w:p>
         </w:tc>
       </w:tr>
@@ -841,7 +875,7 @@
                 <w:sz w:val="16"/>
                 <w:szCs w:val="16"/>
               </w:rPr>
-              <w:t>8.5663</w:t>
+              <w:t>6.3983</w:t>
             </w:r>
           </w:p>
         </w:tc>
@@ -865,14 +899,6 @@
                 <w:szCs w:val="16"/>
               </w:rPr>
             </w:pPr>
-            <w:r>
-              <w:rPr>
-                <w:rFonts w:asciiTheme="majorBidi" w:hAnsiTheme="majorBidi" w:cstheme="majorBidi"/>
-                <w:sz w:val="16"/>
-                <w:szCs w:val="16"/>
-              </w:rPr>
-              <w:t>5.2327</w:t>
-            </w:r>
           </w:p>
         </w:tc>
         <w:tc>
@@ -895,14 +921,6 @@
                 <w:szCs w:val="16"/>
               </w:rPr>
             </w:pPr>
-            <w:r>
-              <w:rPr>
-                <w:rFonts w:asciiTheme="majorBidi" w:hAnsiTheme="majorBidi" w:cstheme="majorBidi"/>
-                <w:sz w:val="16"/>
-                <w:szCs w:val="16"/>
-              </w:rPr>
-              <w:t>18.8123</w:t>
-            </w:r>
           </w:p>
         </w:tc>
       </w:tr>
@@ -1069,7 +1087,7 @@
                 <w:sz w:val="16"/>
                 <w:szCs w:val="16"/>
               </w:rPr>
-              <w:t>9.0384</w:t>
+              <w:t>6.7213</w:t>
             </w:r>
           </w:p>
         </w:tc>
@@ -1276,7 +1294,7 @@
                 <w:sz w:val="16"/>
                 <w:szCs w:val="16"/>
               </w:rPr>
-              <w:t>9.2231</w:t>
+              <w:t>6.8484</w:t>
             </w:r>
           </w:p>
         </w:tc>
@@ -1485,7 +1503,15 @@
                 <w:sz w:val="16"/>
                 <w:szCs w:val="16"/>
               </w:rPr>
-              <w:t>8.8460</w:t>
+              <w:t>6.614</w:t>
+            </w:r>
+            <w:r>
+              <w:rPr>
+                <w:rFonts w:asciiTheme="majorBidi" w:hAnsiTheme="majorBidi" w:cstheme="majorBidi"/>
+                <w:sz w:val="16"/>
+                <w:szCs w:val="16"/>
+              </w:rPr>
+              <w:t>0</w:t>
             </w:r>
           </w:p>
         </w:tc>
@@ -1697,7 +1723,7 @@
                 <w:sz w:val="16"/>
                 <w:szCs w:val="16"/>
               </w:rPr>
-              <w:t>11.8532</w:t>
+              <w:t>6.7359</w:t>
             </w:r>
           </w:p>
         </w:tc>
@@ -1904,7 +1930,7 @@
                 <w:sz w:val="16"/>
                 <w:szCs w:val="16"/>
               </w:rPr>
-              <w:t>9.0413</w:t>
+              <w:t>6.3839</w:t>
             </w:r>
           </w:p>
         </w:tc>
@@ -2113,7 +2139,7 @@
                 <w:sz w:val="16"/>
                 <w:szCs w:val="16"/>
               </w:rPr>
-              <w:t>9.5053</w:t>
+              <w:t>6.4692</w:t>
             </w:r>
           </w:p>
         </w:tc>
@@ -2336,7 +2362,7 @@
                 <w:sz w:val="16"/>
                 <w:szCs w:val="16"/>
               </w:rPr>
-              <w:t>9.2931</w:t>
+              <w:t>6.6534</w:t>
             </w:r>
           </w:p>
         </w:tc>
@@ -2546,7 +2572,7 @@
                 <w:sz w:val="16"/>
                 <w:szCs w:val="16"/>
               </w:rPr>
-              <w:t>10.1669</w:t>
+              <w:t>7.0574</w:t>
             </w:r>
           </w:p>
         </w:tc>
@@ -2761,7 +2787,7 @@
                 <w:sz w:val="16"/>
                 <w:szCs w:val="16"/>
               </w:rPr>
-              <w:t>9.9874</w:t>
+              <w:t>7.1017</w:t>
             </w:r>
           </w:p>
         </w:tc>
@@ -2971,7 +2997,7 @@
                 <w:sz w:val="16"/>
                 <w:szCs w:val="16"/>
               </w:rPr>
-              <w:t>9.8164</w:t>
+              <w:t>6.9953</w:t>
             </w:r>
           </w:p>
         </w:tc>
@@ -3186,7 +3212,7 @@
                 <w:sz w:val="16"/>
                 <w:szCs w:val="16"/>
               </w:rPr>
-              <w:t>11.691</w:t>
+              <w:t>8.1506</w:t>
             </w:r>
           </w:p>
         </w:tc>
@@ -3396,7 +3422,7 @@
                 <w:sz w:val="16"/>
                 <w:szCs w:val="16"/>
               </w:rPr>
-              <w:t>12.3118</w:t>
+              <w:t>8.0938</w:t>
             </w:r>
           </w:p>
         </w:tc>
@@ -3611,7 +3637,7 @@
                 <w:sz w:val="16"/>
                 <w:szCs w:val="16"/>
               </w:rPr>
-              <w:t>13.3388</w:t>
+              <w:t>8.8394</w:t>
             </w:r>
           </w:p>
         </w:tc>
@@ -3821,7 +3847,15 @@
                 <w:sz w:val="16"/>
                 <w:szCs w:val="16"/>
               </w:rPr>
-              <w:t>14.3206</w:t>
+              <w:t>9.512</w:t>
+            </w:r>
+            <w:r>
+              <w:rPr>
+                <w:rFonts w:asciiTheme="majorBidi" w:hAnsiTheme="majorBidi" w:cstheme="majorBidi"/>
+                <w:sz w:val="16"/>
+                <w:szCs w:val="16"/>
+              </w:rPr>
+              <w:t>0</w:t>
             </w:r>
           </w:p>
         </w:tc>
@@ -4044,7 +4078,7 @@
                 <w:sz w:val="16"/>
                 <w:szCs w:val="16"/>
               </w:rPr>
-              <w:t>15.4601</w:t>
+              <w:t>9.9198</w:t>
             </w:r>
           </w:p>
         </w:tc>
@@ -4251,7 +4285,7 @@
                 <w:sz w:val="16"/>
                 <w:szCs w:val="16"/>
               </w:rPr>
-              <w:t>15.2108</w:t>
+              <w:t>10.0053</w:t>
             </w:r>
           </w:p>
         </w:tc>
@@ -4463,7 +4497,7 @@
                 <w:sz w:val="16"/>
                 <w:szCs w:val="16"/>
               </w:rPr>
-              <w:t>18.4186</w:t>
+              <w:t>11.5119</w:t>
             </w:r>
           </w:p>
         </w:tc>
@@ -4670,7 +4704,7 @@
                 <w:sz w:val="16"/>
                 <w:szCs w:val="16"/>
               </w:rPr>
-              <w:t>22.9051</w:t>
+              <w:t>13.8102</w:t>
             </w:r>
           </w:p>
         </w:tc>
@@ -4882,7 +4916,7 @@
                 <w:sz w:val="16"/>
                 <w:szCs w:val="16"/>
               </w:rPr>
-              <w:t>23.5460</w:t>
+              <w:t>14.1081</w:t>
             </w:r>
           </w:p>
         </w:tc>
@@ -5089,7 +5123,7 @@
                 <w:sz w:val="16"/>
                 <w:szCs w:val="16"/>
               </w:rPr>
-              <w:t>23.9478</w:t>
+              <w:t>14.8974</w:t>
             </w:r>
           </w:p>
         </w:tc>
@@ -5301,7 +5335,7 @@
                 <w:sz w:val="16"/>
                 <w:szCs w:val="16"/>
               </w:rPr>
-              <w:t>39.8054</w:t>
+              <w:t>23.5373</w:t>
             </w:r>
           </w:p>
         </w:tc>
@@ -5503,7 +5537,7 @@
                 <w:sz w:val="16"/>
                 <w:szCs w:val="16"/>
               </w:rPr>
-              <w:t>41.8129</w:t>
+              <w:t>23.4585</w:t>
             </w:r>
           </w:p>
         </w:tc>
@@ -5551,60 +5585,6 @@
         </w:tc>
       </w:tr>
     </w:tbl>
-    <w:p>
-      <w:pPr>
-        <w:bidi w:val="0"/>
-        <w:jc w:val="center"/>
-      </w:pPr>
-    </w:p>
-    <w:p>
-      <w:pPr>
-        <w:bidi w:val="0"/>
-        <w:jc w:val="center"/>
-      </w:pPr>
-    </w:p>
-    <w:p>
-      <w:pPr>
-        <w:bidi w:val="0"/>
-        <w:jc w:val="center"/>
-      </w:pPr>
-    </w:p>
-    <w:p>
-      <w:pPr>
-        <w:bidi w:val="0"/>
-        <w:jc w:val="center"/>
-      </w:pPr>
-    </w:p>
-    <w:p>
-      <w:pPr>
-        <w:bidi w:val="0"/>
-        <w:jc w:val="center"/>
-      </w:pPr>
-    </w:p>
-    <w:p>
-      <w:pPr>
-        <w:bidi w:val="0"/>
-        <w:jc w:val="center"/>
-      </w:pPr>
-    </w:p>
-    <w:p>
-      <w:pPr>
-        <w:bidi w:val="0"/>
-        <w:jc w:val="center"/>
-      </w:pPr>
-    </w:p>
-    <w:p>
-      <w:pPr>
-        <w:bidi w:val="0"/>
-        <w:jc w:val="center"/>
-      </w:pPr>
-    </w:p>
-    <w:p>
-      <w:pPr>
-        <w:bidi w:val="0"/>
-        <w:jc w:val="center"/>
-      </w:pPr>
-    </w:p>
     <w:p>
       <w:pPr>
         <w:bidi w:val="0"/>
@@ -5730,12 +5710,12 @@
         <w:gridCol w:w="411"/>
         <w:gridCol w:w="222"/>
         <w:gridCol w:w="736"/>
-        <w:gridCol w:w="736"/>
-        <w:gridCol w:w="736"/>
+        <w:gridCol w:w="411"/>
+        <w:gridCol w:w="411"/>
         <w:gridCol w:w="222"/>
         <w:gridCol w:w="816"/>
-        <w:gridCol w:w="736"/>
-        <w:gridCol w:w="736"/>
+        <w:gridCol w:w="411"/>
+        <w:gridCol w:w="411"/>
         <w:gridCol w:w="222"/>
       </w:tblGrid>
       <w:tr>
@@ -5771,7 +5751,6 @@
                 <w:sz w:val="16"/>
                 <w:szCs w:val="16"/>
               </w:rPr>
-              <w:lastRenderedPageBreak/>
               <w:t>Problem size</w:t>
             </w:r>
           </w:p>
@@ -5904,6 +5883,7 @@
               <w:left w:val="nil"/>
               <w:right w:val="nil"/>
             </w:tcBorders>
+            <w:shd w:val="clear" w:color="auto" w:fill="FF0000"/>
             <w:vAlign w:val="center"/>
           </w:tcPr>
           <w:p>
@@ -5956,6 +5936,7 @@
               <w:left w:val="nil"/>
               <w:right w:val="nil"/>
             </w:tcBorders>
+            <w:shd w:val="clear" w:color="auto" w:fill="0070C0"/>
             <w:vAlign w:val="center"/>
           </w:tcPr>
           <w:p>
@@ -5971,6 +5952,7 @@
             <w:r>
               <w:rPr>
                 <w:rFonts w:asciiTheme="majorBidi" w:hAnsiTheme="majorBidi" w:cstheme="majorBidi"/>
+                <w:color w:val="FFFFFF" w:themeColor="background1"/>
                 <w:sz w:val="16"/>
                 <w:szCs w:val="16"/>
               </w:rPr>
@@ -6008,6 +5990,7 @@
               <w:left w:val="nil"/>
               <w:right w:val="nil"/>
             </w:tcBorders>
+            <w:shd w:val="clear" w:color="auto" w:fill="FF0000"/>
             <w:vAlign w:val="center"/>
           </w:tcPr>
           <w:p>
@@ -6728,14 +6711,85 @@
                 <w:szCs w:val="16"/>
               </w:rPr>
             </w:pPr>
-            <w:r>
+          </w:p>
+        </w:tc>
+        <w:tc>
+          <w:tcPr>
+            <w:tcW w:w="411" w:type="dxa"/>
+            <w:tcBorders>
+              <w:left w:val="nil"/>
+              <w:bottom w:val="nil"/>
+              <w:right w:val="nil"/>
+            </w:tcBorders>
+          </w:tcPr>
+          <w:p>
+            <w:pPr>
+              <w:bidi w:val="0"/>
+              <w:jc w:val="center"/>
               <w:rPr>
                 <w:rFonts w:asciiTheme="majorBidi" w:hAnsiTheme="majorBidi" w:cstheme="majorBidi"/>
                 <w:color w:val="000000" w:themeColor="text1"/>
                 <w:sz w:val="16"/>
                 <w:szCs w:val="16"/>
               </w:rPr>
-              <w:t>5</w:t>
+            </w:pPr>
+          </w:p>
+        </w:tc>
+        <w:tc>
+          <w:tcPr>
+            <w:tcW w:w="222" w:type="dxa"/>
+            <w:tcBorders>
+              <w:left w:val="nil"/>
+              <w:bottom w:val="nil"/>
+              <w:right w:val="nil"/>
+            </w:tcBorders>
+          </w:tcPr>
+          <w:p>
+            <w:pPr>
+              <w:bidi w:val="0"/>
+              <w:jc w:val="center"/>
+              <w:rPr>
+                <w:rFonts w:asciiTheme="majorBidi" w:hAnsiTheme="majorBidi" w:cstheme="majorBidi"/>
+                <w:sz w:val="16"/>
+                <w:szCs w:val="16"/>
+              </w:rPr>
+            </w:pPr>
+          </w:p>
+        </w:tc>
+        <w:tc>
+          <w:tcPr>
+            <w:tcW w:w="736" w:type="dxa"/>
+            <w:tcBorders>
+              <w:left w:val="nil"/>
+              <w:bottom w:val="nil"/>
+              <w:right w:val="nil"/>
+            </w:tcBorders>
+          </w:tcPr>
+          <w:p>
+            <w:pPr>
+              <w:bidi w:val="0"/>
+              <w:jc w:val="center"/>
+              <w:rPr>
+                <w:rFonts w:asciiTheme="majorBidi" w:hAnsiTheme="majorBidi" w:cstheme="majorBidi"/>
+                <w:sz w:val="16"/>
+                <w:szCs w:val="16"/>
+              </w:rPr>
+            </w:pPr>
+            <w:r>
+              <w:rPr>
+                <w:rFonts w:asciiTheme="majorBidi" w:hAnsiTheme="majorBidi" w:cstheme="majorBidi"/>
+                <w:sz w:val="16"/>
+                <w:szCs w:val="16"/>
+              </w:rPr>
+              <w:t>1.2071</w:t>
+            </w:r>
+            <w:r>
+              <w:rPr>
+                <w:rFonts w:asciiTheme="majorBidi" w:hAnsiTheme="majorBidi" w:cstheme="majorBidi"/>
+                <w:sz w:val="16"/>
+                <w:szCs w:val="16"/>
+              </w:rPr>
+              <w:t>0</w:t>
             </w:r>
           </w:p>
         </w:tc>
@@ -6759,15 +6813,28 @@
                 <w:szCs w:val="16"/>
               </w:rPr>
             </w:pPr>
-            <w:r>
+          </w:p>
+        </w:tc>
+        <w:tc>
+          <w:tcPr>
+            <w:tcW w:w="411" w:type="dxa"/>
+            <w:tcBorders>
+              <w:left w:val="nil"/>
+              <w:bottom w:val="nil"/>
+              <w:right w:val="nil"/>
+            </w:tcBorders>
+          </w:tcPr>
+          <w:p>
+            <w:pPr>
+              <w:bidi w:val="0"/>
+              <w:jc w:val="center"/>
               <w:rPr>
                 <w:rFonts w:asciiTheme="majorBidi" w:hAnsiTheme="majorBidi" w:cstheme="majorBidi"/>
                 <w:color w:val="000000" w:themeColor="text1"/>
                 <w:sz w:val="16"/>
                 <w:szCs w:val="16"/>
               </w:rPr>
-              <w:t>2</w:t>
-            </w:r>
+            </w:pPr>
           </w:p>
         </w:tc>
         <w:tc>
@@ -6785,46 +6852,39 @@
               <w:jc w:val="center"/>
               <w:rPr>
                 <w:rFonts w:asciiTheme="majorBidi" w:hAnsiTheme="majorBidi" w:cstheme="majorBidi"/>
-                <w:sz w:val="16"/>
-                <w:szCs w:val="16"/>
-              </w:rPr>
-            </w:pPr>
-          </w:p>
-        </w:tc>
-        <w:tc>
-          <w:tcPr>
-            <w:tcW w:w="736" w:type="dxa"/>
-            <w:tcBorders>
-              <w:left w:val="nil"/>
-              <w:bottom w:val="nil"/>
-              <w:right w:val="nil"/>
-            </w:tcBorders>
-          </w:tcPr>
-          <w:p>
-            <w:pPr>
-              <w:bidi w:val="0"/>
-              <w:jc w:val="center"/>
-              <w:rPr>
-                <w:rFonts w:asciiTheme="majorBidi" w:hAnsiTheme="majorBidi" w:cstheme="majorBidi"/>
-                <w:sz w:val="16"/>
-                <w:szCs w:val="16"/>
-              </w:rPr>
-            </w:pPr>
-            <w:r>
-              <w:rPr>
-                <w:rFonts w:asciiTheme="majorBidi" w:hAnsiTheme="majorBidi" w:cstheme="majorBidi"/>
-                <w:sz w:val="16"/>
-                <w:szCs w:val="16"/>
-              </w:rPr>
-              <w:t>1.2071</w:t>
-            </w:r>
-            <w:r>
-              <w:rPr>
-                <w:rFonts w:asciiTheme="majorBidi" w:hAnsiTheme="majorBidi" w:cstheme="majorBidi"/>
-                <w:sz w:val="16"/>
-                <w:szCs w:val="16"/>
-              </w:rPr>
-              <w:t>0</w:t>
+                <w:color w:val="000000" w:themeColor="text1"/>
+                <w:sz w:val="16"/>
+                <w:szCs w:val="16"/>
+              </w:rPr>
+            </w:pPr>
+          </w:p>
+        </w:tc>
+        <w:tc>
+          <w:tcPr>
+            <w:tcW w:w="816" w:type="dxa"/>
+            <w:tcBorders>
+              <w:left w:val="nil"/>
+              <w:bottom w:val="nil"/>
+              <w:right w:val="nil"/>
+            </w:tcBorders>
+          </w:tcPr>
+          <w:p>
+            <w:pPr>
+              <w:bidi w:val="0"/>
+              <w:jc w:val="center"/>
+              <w:rPr>
+                <w:rFonts w:asciiTheme="majorBidi" w:hAnsiTheme="majorBidi" w:cstheme="majorBidi"/>
+                <w:sz w:val="16"/>
+                <w:szCs w:val="16"/>
+              </w:rPr>
+            </w:pPr>
+            <w:r>
+              <w:rPr>
+                <w:rFonts w:asciiTheme="majorBidi" w:hAnsiTheme="majorBidi" w:cstheme="majorBidi"/>
+                <w:sz w:val="16"/>
+                <w:szCs w:val="16"/>
+              </w:rPr>
+              <w:t>42.6465</w:t>
             </w:r>
           </w:p>
         </w:tc>
@@ -6843,20 +6903,10 @@
               <w:jc w:val="center"/>
               <w:rPr>
                 <w:rFonts w:asciiTheme="majorBidi" w:hAnsiTheme="majorBidi" w:cstheme="majorBidi"/>
-                <w:color w:val="000000" w:themeColor="text1"/>
-                <w:sz w:val="16"/>
-                <w:szCs w:val="16"/>
-              </w:rPr>
-            </w:pPr>
-            <w:r>
-              <w:rPr>
-                <w:rFonts w:asciiTheme="majorBidi" w:hAnsiTheme="majorBidi" w:cstheme="majorBidi"/>
-                <w:color w:val="000000" w:themeColor="text1"/>
-                <w:sz w:val="16"/>
-                <w:szCs w:val="16"/>
-              </w:rPr>
-              <w:t>1.21380</w:t>
-            </w:r>
+                <w:sz w:val="16"/>
+                <w:szCs w:val="16"/>
+              </w:rPr>
+            </w:pPr>
           </w:p>
         </w:tc>
         <w:tc>
@@ -6874,129 +6924,10 @@
               <w:jc w:val="center"/>
               <w:rPr>
                 <w:rFonts w:asciiTheme="majorBidi" w:hAnsiTheme="majorBidi" w:cstheme="majorBidi"/>
-                <w:color w:val="000000" w:themeColor="text1"/>
-                <w:sz w:val="16"/>
-                <w:szCs w:val="16"/>
-              </w:rPr>
-            </w:pPr>
-            <w:r>
-              <w:rPr>
-                <w:rFonts w:asciiTheme="majorBidi" w:hAnsiTheme="majorBidi" w:cstheme="majorBidi"/>
-                <w:color w:val="000000" w:themeColor="text1"/>
-                <w:sz w:val="16"/>
-                <w:szCs w:val="16"/>
-              </w:rPr>
-              <w:t>1.20710</w:t>
-            </w:r>
-          </w:p>
-        </w:tc>
-        <w:tc>
-          <w:tcPr>
-            <w:tcW w:w="222" w:type="dxa"/>
-            <w:tcBorders>
-              <w:left w:val="nil"/>
-              <w:bottom w:val="nil"/>
-              <w:right w:val="nil"/>
-            </w:tcBorders>
-          </w:tcPr>
-          <w:p>
-            <w:pPr>
-              <w:bidi w:val="0"/>
-              <w:jc w:val="center"/>
-              <w:rPr>
-                <w:rFonts w:asciiTheme="majorBidi" w:hAnsiTheme="majorBidi" w:cstheme="majorBidi"/>
-                <w:color w:val="000000" w:themeColor="text1"/>
-                <w:sz w:val="16"/>
-                <w:szCs w:val="16"/>
-              </w:rPr>
-            </w:pPr>
-          </w:p>
-        </w:tc>
-        <w:tc>
-          <w:tcPr>
-            <w:tcW w:w="816" w:type="dxa"/>
-            <w:tcBorders>
-              <w:left w:val="nil"/>
-              <w:bottom w:val="nil"/>
-              <w:right w:val="nil"/>
-            </w:tcBorders>
-          </w:tcPr>
-          <w:p>
-            <w:pPr>
-              <w:bidi w:val="0"/>
-              <w:jc w:val="center"/>
-              <w:rPr>
-                <w:rFonts w:asciiTheme="majorBidi" w:hAnsiTheme="majorBidi" w:cstheme="majorBidi"/>
-                <w:sz w:val="16"/>
-                <w:szCs w:val="16"/>
-              </w:rPr>
-            </w:pPr>
-            <w:r>
-              <w:rPr>
-                <w:rFonts w:asciiTheme="majorBidi" w:hAnsiTheme="majorBidi" w:cstheme="majorBidi"/>
-                <w:sz w:val="16"/>
-                <w:szCs w:val="16"/>
-              </w:rPr>
-              <w:t>42.6465</w:t>
-            </w:r>
-          </w:p>
-        </w:tc>
-        <w:tc>
-          <w:tcPr>
-            <w:tcW w:w="411" w:type="dxa"/>
-            <w:tcBorders>
-              <w:left w:val="nil"/>
-              <w:bottom w:val="nil"/>
-              <w:right w:val="nil"/>
-            </w:tcBorders>
-          </w:tcPr>
-          <w:p>
-            <w:pPr>
-              <w:bidi w:val="0"/>
-              <w:jc w:val="center"/>
-              <w:rPr>
-                <w:rFonts w:asciiTheme="majorBidi" w:hAnsiTheme="majorBidi" w:cstheme="majorBidi"/>
-                <w:sz w:val="16"/>
-                <w:szCs w:val="16"/>
-              </w:rPr>
-            </w:pPr>
-            <w:r>
-              <w:rPr>
-                <w:rFonts w:asciiTheme="majorBidi" w:hAnsiTheme="majorBidi" w:cstheme="majorBidi"/>
-                <w:sz w:val="16"/>
-                <w:szCs w:val="16"/>
-              </w:rPr>
-              <w:t>31.9731</w:t>
-            </w:r>
-          </w:p>
-        </w:tc>
-        <w:tc>
-          <w:tcPr>
-            <w:tcW w:w="411" w:type="dxa"/>
-            <w:tcBorders>
-              <w:left w:val="nil"/>
-              <w:bottom w:val="nil"/>
-              <w:right w:val="nil"/>
-            </w:tcBorders>
-          </w:tcPr>
-          <w:p>
-            <w:pPr>
-              <w:bidi w:val="0"/>
-              <w:jc w:val="center"/>
-              <w:rPr>
-                <w:rFonts w:asciiTheme="majorBidi" w:hAnsiTheme="majorBidi" w:cstheme="majorBidi"/>
-                <w:sz w:val="16"/>
-                <w:szCs w:val="16"/>
-              </w:rPr>
-            </w:pPr>
-            <w:r>
-              <w:rPr>
-                <w:rFonts w:asciiTheme="majorBidi" w:hAnsiTheme="majorBidi" w:cstheme="majorBidi"/>
-                <w:sz w:val="16"/>
-                <w:szCs w:val="16"/>
-              </w:rPr>
-              <w:t>50.3063</w:t>
-            </w:r>
+                <w:sz w:val="16"/>
+                <w:szCs w:val="16"/>
+              </w:rPr>
+            </w:pPr>
           </w:p>
         </w:tc>
         <w:tc>
@@ -7209,14 +7140,88 @@
                 <w:szCs w:val="16"/>
               </w:rPr>
             </w:pPr>
-            <w:r>
+          </w:p>
+        </w:tc>
+        <w:tc>
+          <w:tcPr>
+            <w:tcW w:w="411" w:type="dxa"/>
+            <w:tcBorders>
+              <w:top w:val="nil"/>
+              <w:left w:val="nil"/>
+              <w:bottom w:val="single" w:sz="4" w:space="0" w:color="auto"/>
+              <w:right w:val="nil"/>
+            </w:tcBorders>
+          </w:tcPr>
+          <w:p>
+            <w:pPr>
+              <w:bidi w:val="0"/>
+              <w:jc w:val="center"/>
               <w:rPr>
                 <w:rFonts w:asciiTheme="majorBidi" w:hAnsiTheme="majorBidi" w:cstheme="majorBidi"/>
                 <w:color w:val="000000" w:themeColor="text1"/>
                 <w:sz w:val="16"/>
                 <w:szCs w:val="16"/>
               </w:rPr>
-              <w:t>5</w:t>
+            </w:pPr>
+          </w:p>
+        </w:tc>
+        <w:tc>
+          <w:tcPr>
+            <w:tcW w:w="222" w:type="dxa"/>
+            <w:tcBorders>
+              <w:top w:val="nil"/>
+              <w:left w:val="nil"/>
+              <w:bottom w:val="single" w:sz="4" w:space="0" w:color="auto"/>
+              <w:right w:val="nil"/>
+            </w:tcBorders>
+          </w:tcPr>
+          <w:p>
+            <w:pPr>
+              <w:bidi w:val="0"/>
+              <w:jc w:val="center"/>
+              <w:rPr>
+                <w:rFonts w:asciiTheme="majorBidi" w:hAnsiTheme="majorBidi" w:cstheme="majorBidi"/>
+                <w:sz w:val="16"/>
+                <w:szCs w:val="16"/>
+              </w:rPr>
+            </w:pPr>
+          </w:p>
+        </w:tc>
+        <w:tc>
+          <w:tcPr>
+            <w:tcW w:w="736" w:type="dxa"/>
+            <w:tcBorders>
+              <w:top w:val="nil"/>
+              <w:left w:val="nil"/>
+              <w:bottom w:val="single" w:sz="4" w:space="0" w:color="auto"/>
+              <w:right w:val="nil"/>
+            </w:tcBorders>
+          </w:tcPr>
+          <w:p>
+            <w:pPr>
+              <w:bidi w:val="0"/>
+              <w:jc w:val="center"/>
+              <w:rPr>
+                <w:rFonts w:asciiTheme="majorBidi" w:hAnsiTheme="majorBidi" w:cstheme="majorBidi"/>
+                <w:sz w:val="16"/>
+                <w:szCs w:val="16"/>
+              </w:rPr>
+            </w:pPr>
+            <w:r>
+              <w:rPr>
+                <w:rFonts w:asciiTheme="majorBidi" w:hAnsiTheme="majorBidi" w:cstheme="majorBidi"/>
+                <w:sz w:val="16"/>
+                <w:szCs w:val="16"/>
+              </w:rPr>
+              <w:t>1.1795</w:t>
+            </w:r>
+            <w:r>
+              <w:rPr>
+                <w:rFonts w:asciiTheme="majorBidi" w:hAnsiTheme="majorBidi" w:cstheme="majorBidi"/>
+                <w:sz w:val="16"/>
+                <w:szCs w:val="16"/>
+              </w:rPr>
+              <w:t>0</w:t>
             </w:r>
           </w:p>
         </w:tc>
@@ -7241,15 +7246,29 @@
                 <w:szCs w:val="16"/>
               </w:rPr>
             </w:pPr>
-            <w:r>
+          </w:p>
+        </w:tc>
+        <w:tc>
+          <w:tcPr>
+            <w:tcW w:w="411" w:type="dxa"/>
+            <w:tcBorders>
+              <w:top w:val="nil"/>
+              <w:left w:val="nil"/>
+              <w:bottom w:val="single" w:sz="4" w:space="0" w:color="auto"/>
+              <w:right w:val="nil"/>
+            </w:tcBorders>
+          </w:tcPr>
+          <w:p>
+            <w:pPr>
+              <w:bidi w:val="0"/>
+              <w:jc w:val="center"/>
               <w:rPr>
                 <w:rFonts w:asciiTheme="majorBidi" w:hAnsiTheme="majorBidi" w:cstheme="majorBidi"/>
                 <w:color w:val="000000" w:themeColor="text1"/>
                 <w:sz w:val="16"/>
                 <w:szCs w:val="16"/>
               </w:rPr>
-              <w:t>7</w:t>
-            </w:r>
+            </w:pPr>
           </w:p>
         </w:tc>
         <w:tc>
@@ -7268,39 +7287,40 @@
               <w:jc w:val="center"/>
               <w:rPr>
                 <w:rFonts w:asciiTheme="majorBidi" w:hAnsiTheme="majorBidi" w:cstheme="majorBidi"/>
-                <w:sz w:val="16"/>
-                <w:szCs w:val="16"/>
-              </w:rPr>
-            </w:pPr>
-          </w:p>
-        </w:tc>
-        <w:tc>
-          <w:tcPr>
-            <w:tcW w:w="736" w:type="dxa"/>
-            <w:tcBorders>
-              <w:top w:val="nil"/>
-              <w:left w:val="nil"/>
-              <w:bottom w:val="single" w:sz="4" w:space="0" w:color="auto"/>
-              <w:right w:val="nil"/>
-            </w:tcBorders>
-          </w:tcPr>
-          <w:p>
-            <w:pPr>
-              <w:bidi w:val="0"/>
-              <w:jc w:val="center"/>
-              <w:rPr>
-                <w:rFonts w:asciiTheme="majorBidi" w:hAnsiTheme="majorBidi" w:cstheme="majorBidi"/>
-                <w:sz w:val="16"/>
-                <w:szCs w:val="16"/>
-              </w:rPr>
-            </w:pPr>
-            <w:r>
-              <w:rPr>
-                <w:rFonts w:asciiTheme="majorBidi" w:hAnsiTheme="majorBidi" w:cstheme="majorBidi"/>
-                <w:sz w:val="16"/>
-                <w:szCs w:val="16"/>
-              </w:rPr>
-              <w:t>1.1795</w:t>
+                <w:color w:val="000000" w:themeColor="text1"/>
+                <w:sz w:val="16"/>
+                <w:szCs w:val="16"/>
+              </w:rPr>
+            </w:pPr>
+          </w:p>
+        </w:tc>
+        <w:tc>
+          <w:tcPr>
+            <w:tcW w:w="816" w:type="dxa"/>
+            <w:tcBorders>
+              <w:top w:val="nil"/>
+              <w:left w:val="nil"/>
+              <w:bottom w:val="single" w:sz="4" w:space="0" w:color="auto"/>
+              <w:right w:val="nil"/>
+            </w:tcBorders>
+          </w:tcPr>
+          <w:p>
+            <w:pPr>
+              <w:bidi w:val="0"/>
+              <w:jc w:val="center"/>
+              <w:rPr>
+                <w:rFonts w:asciiTheme="majorBidi" w:hAnsiTheme="majorBidi" w:cstheme="majorBidi"/>
+                <w:sz w:val="16"/>
+                <w:szCs w:val="16"/>
+              </w:rPr>
+            </w:pPr>
+            <w:r>
+              <w:rPr>
+                <w:rFonts w:asciiTheme="majorBidi" w:hAnsiTheme="majorBidi" w:cstheme="majorBidi"/>
+                <w:sz w:val="16"/>
+                <w:szCs w:val="16"/>
+              </w:rPr>
+              <w:t>20.394</w:t>
             </w:r>
             <w:r>
               <w:rPr>
@@ -7328,29 +7348,10 @@
               <w:jc w:val="center"/>
               <w:rPr>
                 <w:rFonts w:asciiTheme="majorBidi" w:hAnsiTheme="majorBidi" w:cstheme="majorBidi"/>
-                <w:color w:val="000000" w:themeColor="text1"/>
-                <w:sz w:val="16"/>
-                <w:szCs w:val="16"/>
-              </w:rPr>
-            </w:pPr>
-            <w:r>
-              <w:rPr>
-                <w:rFonts w:asciiTheme="majorBidi" w:hAnsiTheme="majorBidi" w:cstheme="majorBidi"/>
-                <w:color w:val="000000" w:themeColor="text1"/>
-                <w:sz w:val="16"/>
-                <w:szCs w:val="16"/>
-              </w:rPr>
-              <w:t>1.1102</w:t>
-            </w:r>
-            <w:r>
-              <w:rPr>
-                <w:rFonts w:asciiTheme="majorBidi" w:hAnsiTheme="majorBidi" w:cstheme="majorBidi"/>
-                <w:color w:val="000000" w:themeColor="text1"/>
-                <w:sz w:val="16"/>
-                <w:szCs w:val="16"/>
-              </w:rPr>
-              <w:t>0</w:t>
-            </w:r>
+                <w:sz w:val="16"/>
+                <w:szCs w:val="16"/>
+              </w:rPr>
+            </w:pPr>
           </w:p>
         </w:tc>
         <w:tc>
@@ -7369,158 +7370,10 @@
               <w:jc w:val="center"/>
               <w:rPr>
                 <w:rFonts w:asciiTheme="majorBidi" w:hAnsiTheme="majorBidi" w:cstheme="majorBidi"/>
-                <w:color w:val="000000" w:themeColor="text1"/>
-                <w:sz w:val="16"/>
-                <w:szCs w:val="16"/>
-              </w:rPr>
-            </w:pPr>
-            <w:r>
-              <w:rPr>
-                <w:rFonts w:asciiTheme="majorBidi" w:hAnsiTheme="majorBidi" w:cstheme="majorBidi"/>
-                <w:color w:val="000000" w:themeColor="text1"/>
-                <w:sz w:val="16"/>
-                <w:szCs w:val="16"/>
-              </w:rPr>
-              <w:t>1.1857</w:t>
-            </w:r>
-            <w:r>
-              <w:rPr>
-                <w:rFonts w:asciiTheme="majorBidi" w:hAnsiTheme="majorBidi" w:cstheme="majorBidi"/>
-                <w:color w:val="000000" w:themeColor="text1"/>
-                <w:sz w:val="16"/>
-                <w:szCs w:val="16"/>
-              </w:rPr>
-              <w:t>0</w:t>
-            </w:r>
-          </w:p>
-        </w:tc>
-        <w:tc>
-          <w:tcPr>
-            <w:tcW w:w="222" w:type="dxa"/>
-            <w:tcBorders>
-              <w:top w:val="nil"/>
-              <w:left w:val="nil"/>
-              <w:bottom w:val="single" w:sz="4" w:space="0" w:color="auto"/>
-              <w:right w:val="nil"/>
-            </w:tcBorders>
-          </w:tcPr>
-          <w:p>
-            <w:pPr>
-              <w:bidi w:val="0"/>
-              <w:jc w:val="center"/>
-              <w:rPr>
-                <w:rFonts w:asciiTheme="majorBidi" w:hAnsiTheme="majorBidi" w:cstheme="majorBidi"/>
-                <w:color w:val="000000" w:themeColor="text1"/>
-                <w:sz w:val="16"/>
-                <w:szCs w:val="16"/>
-              </w:rPr>
-            </w:pPr>
-          </w:p>
-        </w:tc>
-        <w:tc>
-          <w:tcPr>
-            <w:tcW w:w="816" w:type="dxa"/>
-            <w:tcBorders>
-              <w:top w:val="nil"/>
-              <w:left w:val="nil"/>
-              <w:bottom w:val="single" w:sz="4" w:space="0" w:color="auto"/>
-              <w:right w:val="nil"/>
-            </w:tcBorders>
-          </w:tcPr>
-          <w:p>
-            <w:pPr>
-              <w:bidi w:val="0"/>
-              <w:jc w:val="center"/>
-              <w:rPr>
-                <w:rFonts w:asciiTheme="majorBidi" w:hAnsiTheme="majorBidi" w:cstheme="majorBidi"/>
-                <w:sz w:val="16"/>
-                <w:szCs w:val="16"/>
-              </w:rPr>
-            </w:pPr>
-            <w:r>
-              <w:rPr>
-                <w:rFonts w:asciiTheme="majorBidi" w:hAnsiTheme="majorBidi" w:cstheme="majorBidi"/>
-                <w:sz w:val="16"/>
-                <w:szCs w:val="16"/>
-              </w:rPr>
-              <w:t>20.394</w:t>
-            </w:r>
-            <w:r>
-              <w:rPr>
-                <w:rFonts w:asciiTheme="majorBidi" w:hAnsiTheme="majorBidi" w:cstheme="majorBidi"/>
-                <w:sz w:val="16"/>
-                <w:szCs w:val="16"/>
-              </w:rPr>
-              <w:t>0</w:t>
-            </w:r>
-          </w:p>
-        </w:tc>
-        <w:tc>
-          <w:tcPr>
-            <w:tcW w:w="411" w:type="dxa"/>
-            <w:tcBorders>
-              <w:top w:val="nil"/>
-              <w:left w:val="nil"/>
-              <w:bottom w:val="single" w:sz="4" w:space="0" w:color="auto"/>
-              <w:right w:val="nil"/>
-            </w:tcBorders>
-          </w:tcPr>
-          <w:p>
-            <w:pPr>
-              <w:bidi w:val="0"/>
-              <w:jc w:val="center"/>
-              <w:rPr>
-                <w:rFonts w:asciiTheme="majorBidi" w:hAnsiTheme="majorBidi" w:cstheme="majorBidi"/>
-                <w:sz w:val="16"/>
-                <w:szCs w:val="16"/>
-              </w:rPr>
-            </w:pPr>
-            <w:r>
-              <w:rPr>
-                <w:rFonts w:asciiTheme="majorBidi" w:hAnsiTheme="majorBidi" w:cstheme="majorBidi"/>
-                <w:sz w:val="16"/>
-                <w:szCs w:val="16"/>
-              </w:rPr>
-              <w:t>23.497</w:t>
-            </w:r>
-            <w:r>
-              <w:rPr>
-                <w:rFonts w:asciiTheme="majorBidi" w:hAnsiTheme="majorBidi" w:cstheme="majorBidi"/>
-                <w:sz w:val="16"/>
-                <w:szCs w:val="16"/>
-              </w:rPr>
-              <w:t>0</w:t>
-            </w:r>
-          </w:p>
-        </w:tc>
-        <w:tc>
-          <w:tcPr>
-            <w:tcW w:w="411" w:type="dxa"/>
-            <w:tcBorders>
-              <w:top w:val="nil"/>
-              <w:left w:val="nil"/>
-              <w:bottom w:val="single" w:sz="4" w:space="0" w:color="auto"/>
-              <w:right w:val="nil"/>
-            </w:tcBorders>
-          </w:tcPr>
-          <w:p>
-            <w:pPr>
-              <w:bidi w:val="0"/>
-              <w:jc w:val="center"/>
-              <w:rPr>
-                <w:rFonts w:asciiTheme="majorBidi" w:hAnsiTheme="majorBidi" w:cstheme="majorBidi"/>
-                <w:sz w:val="16"/>
-                <w:szCs w:val="16"/>
-              </w:rPr>
-            </w:pPr>
-            <w:r>
-              <w:rPr>
-                <w:rFonts w:asciiTheme="majorBidi" w:hAnsiTheme="majorBidi" w:cstheme="majorBidi"/>
-                <w:sz w:val="16"/>
-                <w:szCs w:val="16"/>
-              </w:rPr>
-              <w:t>30.2898</w:t>
-            </w:r>
+                <w:sz w:val="16"/>
+                <w:szCs w:val="16"/>
+              </w:rPr>
+            </w:pPr>
           </w:p>
         </w:tc>
         <w:tc>
@@ -7712,7 +7565,7 @@
                 <w:sz w:val="16"/>
                 <w:szCs w:val="16"/>
               </w:rPr>
-              <w:t>4</w:t>
+              <w:t>5</w:t>
             </w:r>
           </w:p>
         </w:tc>
@@ -7806,7 +7659,7 @@
                 <w:sz w:val="16"/>
                 <w:szCs w:val="16"/>
               </w:rPr>
-              <w:t>0.88682</w:t>
+              <w:t>0.88722</w:t>
             </w:r>
           </w:p>
         </w:tc>
@@ -9013,7 +8866,7 @@
                 <w:sz w:val="16"/>
                 <w:szCs w:val="16"/>
               </w:rPr>
-              <w:t>15</w:t>
+              <w:t>13</w:t>
             </w:r>
           </w:p>
         </w:tc>
@@ -9107,7 +8960,7 @@
                 <w:sz w:val="16"/>
                 <w:szCs w:val="16"/>
               </w:rPr>
-              <w:t>0.88324</w:t>
+              <w:t>0.89456</w:t>
             </w:r>
           </w:p>
         </w:tc>
@@ -9531,7 +9384,7 @@
                 <w:sz w:val="16"/>
                 <w:szCs w:val="16"/>
               </w:rPr>
-              <w:t>0.95852</w:t>
+              <w:t>0.95882</w:t>
             </w:r>
           </w:p>
         </w:tc>
@@ -9970,7 +9823,15 @@
                 <w:sz w:val="16"/>
                 <w:szCs w:val="16"/>
               </w:rPr>
-              <w:t>1.20710</w:t>
+              <w:t>1.2071</w:t>
+            </w:r>
+            <w:r>
+              <w:rPr>
+                <w:rFonts w:asciiTheme="majorBidi" w:hAnsiTheme="majorBidi" w:cstheme="majorBidi"/>
+                <w:sz w:val="16"/>
+                <w:szCs w:val="16"/>
+              </w:rPr>
+              <w:t>0</w:t>
             </w:r>
           </w:p>
         </w:tc>
@@ -10069,7 +9930,15 @@
                 <w:sz w:val="16"/>
                 <w:szCs w:val="16"/>
               </w:rPr>
-              <w:t>15.3080</w:t>
+              <w:t>15.308</w:t>
+            </w:r>
+            <w:r>
+              <w:rPr>
+                <w:rFonts w:asciiTheme="majorBidi" w:hAnsiTheme="majorBidi" w:cstheme="majorBidi"/>
+                <w:sz w:val="16"/>
+                <w:szCs w:val="16"/>
+              </w:rPr>
+              <w:t>0</w:t>
             </w:r>
           </w:p>
         </w:tc>
@@ -10317,7 +10186,7 @@
                 <w:sz w:val="16"/>
                 <w:szCs w:val="16"/>
               </w:rPr>
-              <w:t>7</w:t>
+              <w:t>5</w:t>
             </w:r>
           </w:p>
         </w:tc>
@@ -10411,7 +10280,15 @@
                 <w:sz w:val="16"/>
                 <w:szCs w:val="16"/>
               </w:rPr>
-              <w:t>1.16410</w:t>
+              <w:t>1.2178</w:t>
+            </w:r>
+            <w:r>
+              <w:rPr>
+                <w:rFonts w:asciiTheme="majorBidi" w:hAnsiTheme="majorBidi" w:cstheme="majorBidi"/>
+                <w:sz w:val="16"/>
+                <w:szCs w:val="16"/>
+              </w:rPr>
+              <w:t>0</w:t>
             </w:r>
           </w:p>
         </w:tc>
@@ -10506,7 +10383,7 @@
                 <w:sz w:val="16"/>
                 <w:szCs w:val="16"/>
               </w:rPr>
-              <w:t>31.5048</w:t>
+              <w:t>30.2292</w:t>
             </w:r>
           </w:p>
         </w:tc>
@@ -10740,7 +10617,7 @@
                 <w:sz w:val="16"/>
                 <w:szCs w:val="16"/>
               </w:rPr>
-              <w:t>16</w:t>
+              <w:t>13</w:t>
             </w:r>
           </w:p>
         </w:tc>
@@ -10838,7 +10715,7 @@
                 <w:sz w:val="16"/>
                 <w:szCs w:val="16"/>
               </w:rPr>
-              <w:t>0.75406</w:t>
+              <w:t>0.79831</w:t>
             </w:r>
           </w:p>
         </w:tc>
@@ -10937,7 +10814,7 @@
                 <w:sz w:val="16"/>
                 <w:szCs w:val="16"/>
               </w:rPr>
-              <w:t>64.1825</w:t>
+              <w:t>55.5388</w:t>
             </w:r>
           </w:p>
         </w:tc>
@@ -11177,7 +11054,7 @@
                 <w:sz w:val="16"/>
                 <w:szCs w:val="16"/>
               </w:rPr>
-              <w:t>38</w:t>
+              <w:t>34</w:t>
             </w:r>
           </w:p>
         </w:tc>
@@ -11271,7 +11148,7 @@
                 <w:sz w:val="16"/>
                 <w:szCs w:val="16"/>
               </w:rPr>
-              <w:t>0.78272</w:t>
+              <w:t>0.75994</w:t>
             </w:r>
           </w:p>
         </w:tc>
@@ -11366,7 +11243,7 @@
                 <w:sz w:val="16"/>
                 <w:szCs w:val="16"/>
               </w:rPr>
-              <w:t>179.2889</w:t>
+              <w:t>221.3999</w:t>
             </w:r>
           </w:p>
         </w:tc>
@@ -11600,7 +11477,7 @@
                 <w:sz w:val="16"/>
                 <w:szCs w:val="16"/>
               </w:rPr>
-              <w:t>24</w:t>
+              <w:t>35</w:t>
             </w:r>
           </w:p>
         </w:tc>
@@ -11698,7 +11575,7 @@
                 <w:sz w:val="16"/>
                 <w:szCs w:val="16"/>
               </w:rPr>
-              <w:t>0.91930</w:t>
+              <w:t>0.85848</w:t>
             </w:r>
           </w:p>
         </w:tc>
@@ -11797,7 +11674,7 @@
                 <w:sz w:val="16"/>
                 <w:szCs w:val="16"/>
               </w:rPr>
-              <w:t>57.7783</w:t>
+              <w:t>62.9232</w:t>
             </w:r>
           </w:p>
         </w:tc>
@@ -12037,7 +11914,7 @@
                 <w:sz w:val="16"/>
                 <w:szCs w:val="16"/>
               </w:rPr>
-              <w:t>22</w:t>
+              <w:t>20</w:t>
             </w:r>
           </w:p>
         </w:tc>
@@ -12131,7 +12008,7 @@
                 <w:sz w:val="16"/>
                 <w:szCs w:val="16"/>
               </w:rPr>
-              <w:t>0.78465</w:t>
+              <w:t>0.89604</w:t>
             </w:r>
           </w:p>
         </w:tc>
@@ -12226,7 +12103,7 @@
                 <w:sz w:val="16"/>
                 <w:szCs w:val="16"/>
               </w:rPr>
-              <w:t>200.8967</w:t>
+              <w:t>193.1032</w:t>
             </w:r>
           </w:p>
         </w:tc>
@@ -12460,7 +12337,7 @@
                 <w:sz w:val="16"/>
                 <w:szCs w:val="16"/>
               </w:rPr>
-              <w:t>24</w:t>
+              <w:t>29</w:t>
             </w:r>
           </w:p>
         </w:tc>
@@ -12558,15 +12435,7 @@
                 <w:sz w:val="16"/>
                 <w:szCs w:val="16"/>
               </w:rPr>
-              <w:t>0.8229</w:t>
-            </w:r>
-            <w:r>
-              <w:rPr>
-                <w:rFonts w:asciiTheme="majorBidi" w:hAnsiTheme="majorBidi" w:cstheme="majorBidi"/>
-                <w:sz w:val="16"/>
-                <w:szCs w:val="16"/>
-              </w:rPr>
-              <w:t>0</w:t>
+              <w:t>0.95488</w:t>
             </w:r>
           </w:p>
         </w:tc>
@@ -12665,7 +12534,7 @@
                 <w:sz w:val="16"/>
                 <w:szCs w:val="16"/>
               </w:rPr>
-              <w:t>253.0182</w:t>
+              <w:t>313.9602</w:t>
             </w:r>
           </w:p>
         </w:tc>
@@ -12905,7 +12774,7 @@
                 <w:sz w:val="16"/>
                 <w:szCs w:val="16"/>
               </w:rPr>
-              <w:t>26</w:t>
+              <w:t>28</w:t>
             </w:r>
           </w:p>
         </w:tc>
@@ -12999,7 +12868,7 @@
                 <w:sz w:val="16"/>
                 <w:szCs w:val="16"/>
               </w:rPr>
-              <w:t>0.94265</w:t>
+              <w:t>0.95112</w:t>
             </w:r>
           </w:p>
         </w:tc>
@@ -13094,7 +12963,7 @@
                 <w:sz w:val="16"/>
                 <w:szCs w:val="16"/>
               </w:rPr>
-              <w:t>113.2199</w:t>
+              <w:t>118.2066</w:t>
             </w:r>
           </w:p>
         </w:tc>
@@ -13328,7 +13197,7 @@
                 <w:sz w:val="16"/>
                 <w:szCs w:val="16"/>
               </w:rPr>
-              <w:t>12</w:t>
+              <w:t>9</w:t>
             </w:r>
           </w:p>
         </w:tc>
@@ -13426,7 +13295,7 @@
                 <w:sz w:val="16"/>
                 <w:szCs w:val="16"/>
               </w:rPr>
-              <w:t>0.76425</w:t>
+              <w:t>0.77857</w:t>
             </w:r>
           </w:p>
         </w:tc>
@@ -13525,7 +13394,15 @@
                 <w:sz w:val="16"/>
                 <w:szCs w:val="16"/>
               </w:rPr>
-              <w:t>83.311</w:t>
+              <w:t>82.256</w:t>
+            </w:r>
+            <w:r>
+              <w:rPr>
+                <w:rFonts w:asciiTheme="majorBidi" w:hAnsiTheme="majorBidi" w:cstheme="majorBidi"/>
+                <w:sz w:val="16"/>
+                <w:szCs w:val="16"/>
+              </w:rPr>
+              <w:t>0</w:t>
             </w:r>
           </w:p>
         </w:tc>
@@ -13773,7 +13650,7 @@
                 <w:sz w:val="16"/>
                 <w:szCs w:val="16"/>
               </w:rPr>
-              <w:t>21</w:t>
+              <w:t>29</w:t>
             </w:r>
           </w:p>
         </w:tc>
@@ -13867,7 +13744,7 @@
                 <w:sz w:val="16"/>
                 <w:szCs w:val="16"/>
               </w:rPr>
-              <w:t>0.94214</w:t>
+              <w:t>0.98687</w:t>
             </w:r>
           </w:p>
         </w:tc>
@@ -13962,7 +13839,7 @@
                 <w:sz w:val="16"/>
                 <w:szCs w:val="16"/>
               </w:rPr>
-              <w:t>289.0038</w:t>
+              <w:t>252.2011</w:t>
             </w:r>
           </w:p>
         </w:tc>
@@ -14193,7 +14070,7 @@
                 <w:sz w:val="16"/>
                 <w:szCs w:val="16"/>
               </w:rPr>
-              <w:t>19</w:t>
+              <w:t>15</w:t>
             </w:r>
           </w:p>
         </w:tc>
@@ -14291,7 +14168,7 @@
                 <w:sz w:val="16"/>
                 <w:szCs w:val="16"/>
               </w:rPr>
-              <w:t>0.69079</w:t>
+              <w:t>0.72445</w:t>
             </w:r>
           </w:p>
         </w:tc>
@@ -14390,7 +14267,7 @@
                 <w:sz w:val="16"/>
                 <w:szCs w:val="16"/>
               </w:rPr>
-              <w:t>94.9914</w:t>
+              <w:t>185.2255</w:t>
             </w:r>
           </w:p>
         </w:tc>
@@ -14627,7 +14504,7 @@
                 <w:sz w:val="16"/>
                 <w:szCs w:val="16"/>
               </w:rPr>
-              <w:t>31</w:t>
+              <w:t>26</w:t>
             </w:r>
           </w:p>
         </w:tc>
@@ -14721,7 +14598,7 @@
                 <w:sz w:val="16"/>
                 <w:szCs w:val="16"/>
               </w:rPr>
-              <w:t>0.66007</w:t>
+              <w:t>0.53111</w:t>
             </w:r>
           </w:p>
         </w:tc>
@@ -14816,7 +14693,7 @@
                 <w:sz w:val="16"/>
                 <w:szCs w:val="16"/>
               </w:rPr>
-              <w:t>224.8189</w:t>
+              <w:t>231.3724</w:t>
             </w:r>
           </w:p>
         </w:tc>
@@ -15047,7 +14924,7 @@
                 <w:sz w:val="16"/>
                 <w:szCs w:val="16"/>
               </w:rPr>
-              <w:t>33</w:t>
+              <w:t>41</w:t>
             </w:r>
           </w:p>
         </w:tc>
@@ -15145,7 +15022,7 @@
                 <w:sz w:val="16"/>
                 <w:szCs w:val="16"/>
               </w:rPr>
-              <w:t>0.84256</w:t>
+              <w:t>0.79443</w:t>
             </w:r>
           </w:p>
         </w:tc>
@@ -15244,7 +15121,7 @@
                 <w:sz w:val="16"/>
                 <w:szCs w:val="16"/>
               </w:rPr>
-              <w:t>283.9943</w:t>
+              <w:t>235.3222</w:t>
             </w:r>
           </w:p>
         </w:tc>
@@ -15481,7 +15358,7 @@
                 <w:sz w:val="16"/>
                 <w:szCs w:val="16"/>
               </w:rPr>
-              <w:t>20</w:t>
+              <w:t>35</w:t>
             </w:r>
           </w:p>
         </w:tc>
@@ -15575,7 +15452,7 @@
                 <w:sz w:val="16"/>
                 <w:szCs w:val="16"/>
               </w:rPr>
-              <w:t>0.82077</w:t>
+              <w:t>0.83815</w:t>
             </w:r>
           </w:p>
         </w:tc>
@@ -15670,7 +15547,7 @@
                 <w:sz w:val="16"/>
                 <w:szCs w:val="16"/>
               </w:rPr>
-              <w:t>131.3297</w:t>
+              <w:t>192.6229</w:t>
             </w:r>
           </w:p>
         </w:tc>
@@ -15901,7 +15778,7 @@
                 <w:sz w:val="16"/>
                 <w:szCs w:val="16"/>
               </w:rPr>
-              <w:t>36</w:t>
+              <w:t>34</w:t>
             </w:r>
           </w:p>
         </w:tc>
@@ -15999,7 +15876,7 @@
                 <w:sz w:val="16"/>
                 <w:szCs w:val="16"/>
               </w:rPr>
-              <w:t>0.94207</w:t>
+              <w:t>0.81653</w:t>
             </w:r>
           </w:p>
         </w:tc>
@@ -16098,7 +15975,7 @@
                 <w:sz w:val="16"/>
                 <w:szCs w:val="16"/>
               </w:rPr>
-              <w:t>133.5321</w:t>
+              <w:t>214.6931</w:t>
             </w:r>
           </w:p>
         </w:tc>
@@ -16335,7 +16212,7 @@
                 <w:sz w:val="16"/>
                 <w:szCs w:val="16"/>
               </w:rPr>
-              <w:t>30</w:t>
+              <w:t>32</w:t>
             </w:r>
           </w:p>
         </w:tc>
@@ -16429,7 +16306,7 @@
                 <w:sz w:val="16"/>
                 <w:szCs w:val="16"/>
               </w:rPr>
-              <w:t>0.96335</w:t>
+              <w:t>0.71412</w:t>
             </w:r>
           </w:p>
         </w:tc>
@@ -16524,7 +16401,7 @@
                 <w:sz w:val="16"/>
                 <w:szCs w:val="16"/>
               </w:rPr>
-              <w:t>190.8398</w:t>
+              <w:t>394.5263</w:t>
             </w:r>
           </w:p>
         </w:tc>
@@ -16750,7 +16627,7 @@
                 <w:sz w:val="16"/>
                 <w:szCs w:val="16"/>
               </w:rPr>
-              <w:t>29</w:t>
+              <w:t>24</w:t>
             </w:r>
           </w:p>
         </w:tc>
@@ -16844,7 +16721,7 @@
                 <w:sz w:val="16"/>
                 <w:szCs w:val="16"/>
               </w:rPr>
-              <w:t>1.00870</w:t>
+              <w:t>0.87323</w:t>
             </w:r>
           </w:p>
         </w:tc>
@@ -16939,7 +16816,7 @@
                 <w:sz w:val="16"/>
                 <w:szCs w:val="16"/>
               </w:rPr>
-              <w:t>165.4372</w:t>
+              <w:t>205.8851</w:t>
             </w:r>
           </w:p>
         </w:tc>
@@ -17209,6 +17086,7 @@
               <w:left w:val="nil"/>
               <w:right w:val="nil"/>
             </w:tcBorders>
+            <w:shd w:val="clear" w:color="auto" w:fill="FF0000"/>
             <w:vAlign w:val="center"/>
           </w:tcPr>
           <w:p>
@@ -17261,6 +17139,7 @@
               <w:left w:val="nil"/>
               <w:right w:val="nil"/>
             </w:tcBorders>
+            <w:shd w:val="clear" w:color="auto" w:fill="0070C0"/>
             <w:vAlign w:val="center"/>
           </w:tcPr>
           <w:p>
@@ -17276,6 +17155,7 @@
             <w:r>
               <w:rPr>
                 <w:rFonts w:asciiTheme="majorBidi" w:hAnsiTheme="majorBidi" w:cstheme="majorBidi"/>
+                <w:color w:val="FFFFFF" w:themeColor="background1"/>
                 <w:sz w:val="16"/>
                 <w:szCs w:val="16"/>
               </w:rPr>
@@ -17313,6 +17193,7 @@
               <w:left w:val="nil"/>
               <w:right w:val="nil"/>
             </w:tcBorders>
+            <w:shd w:val="clear" w:color="auto" w:fill="FF0000"/>
             <w:vAlign w:val="center"/>
           </w:tcPr>
           <w:p>
@@ -17986,14 +17867,6 @@
                 <w:szCs w:val="16"/>
               </w:rPr>
             </w:pPr>
-            <w:r>
-              <w:rPr>
-                <w:rFonts w:asciiTheme="majorBidi" w:hAnsiTheme="majorBidi" w:cstheme="majorBidi"/>
-                <w:sz w:val="16"/>
-                <w:szCs w:val="16"/>
-              </w:rPr>
-              <w:t>0.12491</w:t>
-            </w:r>
           </w:p>
         </w:tc>
         <w:tc>
@@ -18015,14 +17888,6 @@
                 <w:szCs w:val="16"/>
               </w:rPr>
             </w:pPr>
-            <w:r>
-              <w:rPr>
-                <w:rFonts w:asciiTheme="majorBidi" w:hAnsiTheme="majorBidi" w:cstheme="majorBidi"/>
-                <w:sz w:val="16"/>
-                <w:szCs w:val="16"/>
-              </w:rPr>
-              <w:t>0.29289</w:t>
-            </w:r>
           </w:p>
         </w:tc>
         <w:tc>
@@ -18094,14 +17959,6 @@
                 <w:szCs w:val="16"/>
               </w:rPr>
             </w:pPr>
-            <w:r>
-              <w:rPr>
-                <w:rFonts w:asciiTheme="majorBidi" w:hAnsiTheme="majorBidi" w:cstheme="majorBidi"/>
-                <w:sz w:val="16"/>
-                <w:szCs w:val="16"/>
-              </w:rPr>
-              <w:t>0.30796</w:t>
-            </w:r>
           </w:p>
         </w:tc>
         <w:tc>
@@ -18123,14 +17980,6 @@
                 <w:szCs w:val="16"/>
               </w:rPr>
             </w:pPr>
-            <w:r>
-              <w:rPr>
-                <w:rFonts w:asciiTheme="majorBidi" w:hAnsiTheme="majorBidi" w:cstheme="majorBidi"/>
-                <w:sz w:val="16"/>
-                <w:szCs w:val="16"/>
-              </w:rPr>
-              <w:t>0.60158</w:t>
-            </w:r>
           </w:p>
         </w:tc>
         <w:tc>
@@ -18173,14 +18022,6 @@
                 <w:szCs w:val="16"/>
               </w:rPr>
             </w:pPr>
-            <w:r>
-              <w:rPr>
-                <w:rFonts w:asciiTheme="majorBidi" w:hAnsiTheme="majorBidi" w:cstheme="majorBidi"/>
-                <w:sz w:val="16"/>
-                <w:szCs w:val="16"/>
-              </w:rPr>
-              <w:t>1.0</w:t>
-            </w:r>
           </w:p>
         </w:tc>
         <w:tc>
@@ -18202,14 +18043,6 @@
                 <w:szCs w:val="16"/>
               </w:rPr>
             </w:pPr>
-            <w:r>
-              <w:rPr>
-                <w:rFonts w:asciiTheme="majorBidi" w:hAnsiTheme="majorBidi" w:cstheme="majorBidi"/>
-                <w:sz w:val="16"/>
-                <w:szCs w:val="16"/>
-              </w:rPr>
-              <w:t>0.0</w:t>
-            </w:r>
           </w:p>
         </w:tc>
         <w:tc>
@@ -18231,14 +18064,6 @@
                 <w:szCs w:val="16"/>
               </w:rPr>
             </w:pPr>
-            <w:r>
-              <w:rPr>
-                <w:rFonts w:asciiTheme="majorBidi" w:hAnsiTheme="majorBidi" w:cstheme="majorBidi"/>
-                <w:sz w:val="16"/>
-                <w:szCs w:val="16"/>
-              </w:rPr>
-              <w:t>0.0</w:t>
-            </w:r>
           </w:p>
         </w:tc>
       </w:tr>
@@ -18429,22 +18254,6 @@
                 <w:szCs w:val="16"/>
               </w:rPr>
             </w:pPr>
-            <w:r>
-              <w:rPr>
-                <w:rFonts w:asciiTheme="majorBidi" w:hAnsiTheme="majorBidi" w:cstheme="majorBidi"/>
-                <w:sz w:val="16"/>
-                <w:szCs w:val="16"/>
-              </w:rPr>
-              <w:t>0.3053</w:t>
-            </w:r>
-            <w:r>
-              <w:rPr>
-                <w:rFonts w:asciiTheme="majorBidi" w:hAnsiTheme="majorBidi" w:cstheme="majorBidi"/>
-                <w:sz w:val="16"/>
-                <w:szCs w:val="16"/>
-              </w:rPr>
-              <w:t>0</w:t>
-            </w:r>
           </w:p>
         </w:tc>
         <w:tc>
@@ -18467,22 +18276,6 @@
                 <w:szCs w:val="16"/>
               </w:rPr>
             </w:pPr>
-            <w:r>
-              <w:rPr>
-                <w:rFonts w:asciiTheme="majorBidi" w:hAnsiTheme="majorBidi" w:cstheme="majorBidi"/>
-                <w:sz w:val="16"/>
-                <w:szCs w:val="16"/>
-              </w:rPr>
-              <w:t>0.1494</w:t>
-            </w:r>
-            <w:r>
-              <w:rPr>
-                <w:rFonts w:asciiTheme="majorBidi" w:hAnsiTheme="majorBidi" w:cstheme="majorBidi"/>
-                <w:sz w:val="16"/>
-                <w:szCs w:val="16"/>
-              </w:rPr>
-              <w:t>0</w:t>
-            </w:r>
           </w:p>
         </w:tc>
         <w:tc>
@@ -18557,14 +18350,6 @@
                 <w:szCs w:val="16"/>
               </w:rPr>
             </w:pPr>
-            <w:r>
-              <w:rPr>
-                <w:rFonts w:asciiTheme="majorBidi" w:hAnsiTheme="majorBidi" w:cstheme="majorBidi"/>
-                <w:sz w:val="16"/>
-                <w:szCs w:val="16"/>
-              </w:rPr>
-              <w:t>0.36343</w:t>
-            </w:r>
           </w:p>
         </w:tc>
         <w:tc>
@@ -18587,14 +18372,6 @@
                 <w:szCs w:val="16"/>
               </w:rPr>
             </w:pPr>
-            <w:r>
-              <w:rPr>
-                <w:rFonts w:asciiTheme="majorBidi" w:hAnsiTheme="majorBidi" w:cstheme="majorBidi"/>
-                <w:sz w:val="16"/>
-                <w:szCs w:val="16"/>
-              </w:rPr>
-              <w:t>0.65509</w:t>
-            </w:r>
           </w:p>
         </w:tc>
         <w:tc>
@@ -18639,14 +18416,6 @@
                 <w:szCs w:val="16"/>
               </w:rPr>
             </w:pPr>
-            <w:r>
-              <w:rPr>
-                <w:rFonts w:asciiTheme="majorBidi" w:hAnsiTheme="majorBidi" w:cstheme="majorBidi"/>
-                <w:sz w:val="16"/>
-                <w:szCs w:val="16"/>
-              </w:rPr>
-              <w:t>1.0</w:t>
-            </w:r>
           </w:p>
         </w:tc>
         <w:tc>
@@ -18669,14 +18438,6 @@
                 <w:szCs w:val="16"/>
               </w:rPr>
             </w:pPr>
-            <w:r>
-              <w:rPr>
-                <w:rFonts w:asciiTheme="majorBidi" w:hAnsiTheme="majorBidi" w:cstheme="majorBidi"/>
-                <w:sz w:val="16"/>
-                <w:szCs w:val="16"/>
-              </w:rPr>
-              <w:t>0.0</w:t>
-            </w:r>
           </w:p>
         </w:tc>
         <w:tc>
@@ -18699,14 +18460,6 @@
                 <w:szCs w:val="16"/>
               </w:rPr>
             </w:pPr>
-            <w:r>
-              <w:rPr>
-                <w:rFonts w:asciiTheme="majorBidi" w:hAnsiTheme="majorBidi" w:cstheme="majorBidi"/>
-                <w:sz w:val="16"/>
-                <w:szCs w:val="16"/>
-              </w:rPr>
-              <w:t>0.0</w:t>
-            </w:r>
           </w:p>
         </w:tc>
       </w:tr>
@@ -18876,7 +18629,7 @@
                 <w:sz w:val="16"/>
                 <w:szCs w:val="16"/>
               </w:rPr>
-              <w:t>0.40810</w:t>
+              <w:t>0.35343</w:t>
             </w:r>
           </w:p>
         </w:tc>
@@ -18968,7 +18721,7 @@
                 <w:sz w:val="16"/>
                 <w:szCs w:val="16"/>
               </w:rPr>
-              <w:t>0.30073</w:t>
+              <w:t>0.27704</w:t>
             </w:r>
           </w:p>
         </w:tc>
@@ -20057,7 +19810,7 @@
                 <w:sz w:val="16"/>
                 <w:szCs w:val="16"/>
               </w:rPr>
-              <w:t>0.20777</w:t>
+              <w:t>0.22202</w:t>
             </w:r>
           </w:p>
         </w:tc>
@@ -20149,7 +19902,7 @@
                 <w:sz w:val="16"/>
                 <w:szCs w:val="16"/>
               </w:rPr>
-              <w:t>0.68171</w:t>
+              <w:t>0.68729</w:t>
             </w:r>
           </w:p>
         </w:tc>
@@ -20443,7 +20196,7 @@
                 <w:sz w:val="16"/>
                 <w:szCs w:val="16"/>
               </w:rPr>
-              <w:t>0.14969</w:t>
+              <w:t>0.15245</w:t>
             </w:r>
           </w:p>
         </w:tc>
@@ -21249,7 +21002,7 @@
                 <w:sz w:val="16"/>
                 <w:szCs w:val="16"/>
               </w:rPr>
-              <w:t>0.12572</w:t>
+              <w:t>0.14247</w:t>
             </w:r>
           </w:p>
         </w:tc>
@@ -21341,7 +21094,7 @@
                 <w:sz w:val="16"/>
                 <w:szCs w:val="16"/>
               </w:rPr>
-              <w:t>0.33081</w:t>
+              <w:t>0.36883</w:t>
             </w:r>
           </w:p>
         </w:tc>
@@ -21638,7 +21391,7 @@
                 <w:sz w:val="16"/>
                 <w:szCs w:val="16"/>
               </w:rPr>
-              <w:t>0.22551</w:t>
+              <w:t>0.31702</w:t>
             </w:r>
           </w:p>
         </w:tc>
@@ -21734,7 +21487,7 @@
                 <w:sz w:val="16"/>
                 <w:szCs w:val="16"/>
               </w:rPr>
-              <w:t>0.48332</w:t>
+              <w:t>0.47497</w:t>
             </w:r>
           </w:p>
         </w:tc>
@@ -22040,7 +21793,7 @@
                 <w:sz w:val="16"/>
                 <w:szCs w:val="16"/>
               </w:rPr>
-              <w:t>0.16033</w:t>
+              <w:t>0.18988</w:t>
             </w:r>
           </w:p>
         </w:tc>
@@ -22132,7 +21885,15 @@
                 <w:sz w:val="16"/>
                 <w:szCs w:val="16"/>
               </w:rPr>
-              <w:t>0.95204</w:t>
+              <w:t>1.0558</w:t>
+            </w:r>
+            <w:r>
+              <w:rPr>
+                <w:rFonts w:asciiTheme="majorBidi" w:hAnsiTheme="majorBidi" w:cstheme="majorBidi"/>
+                <w:sz w:val="16"/>
+                <w:szCs w:val="16"/>
+              </w:rPr>
+              <w:t>0</w:t>
             </w:r>
           </w:p>
         </w:tc>
@@ -22429,7 +22190,7 @@
                 <w:sz w:val="16"/>
                 <w:szCs w:val="16"/>
               </w:rPr>
-              <w:t>0.16909</w:t>
+              <w:t>0.14899</w:t>
             </w:r>
           </w:p>
         </w:tc>
@@ -22525,7 +22286,7 @@
                 <w:sz w:val="16"/>
                 <w:szCs w:val="16"/>
               </w:rPr>
-              <w:t>0.41440</w:t>
+              <w:t>0.41743</w:t>
             </w:r>
           </w:p>
         </w:tc>
@@ -22831,7 +22592,7 @@
                 <w:sz w:val="16"/>
                 <w:szCs w:val="16"/>
               </w:rPr>
-              <w:t>0.21101</w:t>
+              <w:t>0.23996</w:t>
             </w:r>
           </w:p>
         </w:tc>
@@ -22923,7 +22684,7 @@
                 <w:sz w:val="16"/>
                 <w:szCs w:val="16"/>
               </w:rPr>
-              <w:t>0.33017</w:t>
+              <w:t>0.36538</w:t>
             </w:r>
           </w:p>
         </w:tc>
@@ -23220,7 +22981,15 @@
                 <w:sz w:val="16"/>
                 <w:szCs w:val="16"/>
               </w:rPr>
-              <w:t>0.20253</w:t>
+              <w:t>0.1761</w:t>
+            </w:r>
+            <w:r>
+              <w:rPr>
+                <w:rFonts w:asciiTheme="majorBidi" w:hAnsiTheme="majorBidi" w:cstheme="majorBidi"/>
+                <w:sz w:val="16"/>
+                <w:szCs w:val="16"/>
+              </w:rPr>
+              <w:t>0</w:t>
             </w:r>
           </w:p>
         </w:tc>
@@ -23316,7 +23085,15 @@
                 <w:sz w:val="16"/>
                 <w:szCs w:val="16"/>
               </w:rPr>
-              <w:t>0.74425</w:t>
+              <w:t>1.0369</w:t>
+            </w:r>
+            <w:r>
+              <w:rPr>
+                <w:rFonts w:asciiTheme="majorBidi" w:hAnsiTheme="majorBidi" w:cstheme="majorBidi"/>
+                <w:sz w:val="16"/>
+                <w:szCs w:val="16"/>
+              </w:rPr>
+              <w:t>0</w:t>
             </w:r>
           </w:p>
         </w:tc>
@@ -23622,7 +23399,7 @@
                 <w:sz w:val="16"/>
                 <w:szCs w:val="16"/>
               </w:rPr>
-              <w:t>0.18349</w:t>
+              <w:t>0.11092</w:t>
             </w:r>
           </w:p>
         </w:tc>
@@ -23714,7 +23491,7 @@
                 <w:sz w:val="16"/>
                 <w:szCs w:val="16"/>
               </w:rPr>
-              <w:t>0.15902</w:t>
+              <w:t>0.18442</w:t>
             </w:r>
           </w:p>
         </w:tc>
@@ -24011,7 +23788,15 @@
                 <w:sz w:val="16"/>
                 <w:szCs w:val="16"/>
               </w:rPr>
-              <w:t>0.35851</w:t>
+              <w:t>0.3284</w:t>
+            </w:r>
+            <w:r>
+              <w:rPr>
+                <w:rFonts w:asciiTheme="majorBidi" w:hAnsiTheme="majorBidi" w:cstheme="majorBidi"/>
+                <w:sz w:val="16"/>
+                <w:szCs w:val="16"/>
+              </w:rPr>
+              <w:t>0</w:t>
             </w:r>
           </w:p>
         </w:tc>
@@ -24107,7 +23892,7 @@
                 <w:sz w:val="16"/>
                 <w:szCs w:val="16"/>
               </w:rPr>
-              <w:t>0.19559</w:t>
+              <w:t>0.15896</w:t>
             </w:r>
           </w:p>
         </w:tc>
@@ -24421,7 +24206,15 @@
                 <w:sz w:val="16"/>
                 <w:szCs w:val="16"/>
               </w:rPr>
-              <w:t>0.25402</w:t>
+              <w:t>0.2657</w:t>
+            </w:r>
+            <w:r>
+              <w:rPr>
+                <w:rFonts w:asciiTheme="majorBidi" w:hAnsiTheme="majorBidi" w:cstheme="majorBidi"/>
+                <w:sz w:val="16"/>
+                <w:szCs w:val="16"/>
+              </w:rPr>
+              <w:t>0</w:t>
             </w:r>
           </w:p>
         </w:tc>
@@ -24513,7 +24306,7 @@
                 <w:sz w:val="16"/>
                 <w:szCs w:val="16"/>
               </w:rPr>
-              <w:t>0.76292</w:t>
+              <w:t>0.63128</w:t>
             </w:r>
           </w:p>
         </w:tc>
@@ -24807,7 +24600,7 @@
                 <w:sz w:val="16"/>
                 <w:szCs w:val="16"/>
               </w:rPr>
-              <w:t>0.24877</w:t>
+              <w:t>0.38901</w:t>
             </w:r>
           </w:p>
         </w:tc>
@@ -24903,7 +24696,7 @@
                 <w:sz w:val="16"/>
                 <w:szCs w:val="16"/>
               </w:rPr>
-              <w:t>0.12472</w:t>
+              <w:t>0.24026</w:t>
             </w:r>
           </w:p>
         </w:tc>
@@ -25206,7 +24999,7 @@
                 <w:sz w:val="16"/>
                 <w:szCs w:val="16"/>
               </w:rPr>
-              <w:t>0.28318</w:t>
+              <w:t>0.35776</w:t>
             </w:r>
           </w:p>
         </w:tc>
@@ -25298,7 +25091,7 @@
                 <w:sz w:val="16"/>
                 <w:szCs w:val="16"/>
               </w:rPr>
-              <w:t>0.26406</w:t>
+              <w:t>0.20539</w:t>
             </w:r>
           </w:p>
         </w:tc>
@@ -25592,7 +25385,7 @@
                 <w:sz w:val="16"/>
                 <w:szCs w:val="16"/>
               </w:rPr>
-              <w:t>0.22614</w:t>
+              <w:t>0.17918</w:t>
             </w:r>
           </w:p>
         </w:tc>
@@ -25688,7 +25481,7 @@
                 <w:sz w:val="16"/>
                 <w:szCs w:val="16"/>
               </w:rPr>
-              <w:t>0.32088</w:t>
+              <w:t>0.30148</w:t>
             </w:r>
           </w:p>
         </w:tc>
@@ -25991,7 +25784,7 @@
                 <w:sz w:val="16"/>
                 <w:szCs w:val="16"/>
               </w:rPr>
-              <w:t>0.22663</w:t>
+              <w:t>0.18163</w:t>
             </w:r>
           </w:p>
         </w:tc>
@@ -26083,7 +25876,15 @@
                 <w:sz w:val="16"/>
                 <w:szCs w:val="16"/>
               </w:rPr>
-              <w:t>0.13465</w:t>
+              <w:t>0.2186</w:t>
+            </w:r>
+            <w:r>
+              <w:rPr>
+                <w:rFonts w:asciiTheme="majorBidi" w:hAnsiTheme="majorBidi" w:cstheme="majorBidi"/>
+                <w:sz w:val="16"/>
+                <w:szCs w:val="16"/>
+              </w:rPr>
+              <w:t>0</w:t>
             </w:r>
           </w:p>
         </w:tc>
@@ -26377,7 +26178,7 @@
                 <w:sz w:val="16"/>
                 <w:szCs w:val="16"/>
               </w:rPr>
-              <w:t>0.15962</w:t>
+              <w:t>0.20906</w:t>
             </w:r>
           </w:p>
         </w:tc>
@@ -26473,7 +26274,7 @@
                 <w:sz w:val="16"/>
                 <w:szCs w:val="16"/>
               </w:rPr>
-              <w:t>0.15462</w:t>
+              <w:t>0.28342</w:t>
             </w:r>
           </w:p>
         </w:tc>
@@ -26776,7 +26577,7 @@
                 <w:sz w:val="16"/>
                 <w:szCs w:val="16"/>
               </w:rPr>
-              <w:t>0.19515</w:t>
+              <w:t>0.20691</w:t>
             </w:r>
           </w:p>
         </w:tc>
@@ -26868,7 +26669,7 @@
                 <w:sz w:val="16"/>
                 <w:szCs w:val="16"/>
               </w:rPr>
-              <w:t>0.10371</w:t>
+              <w:t>0.23598</w:t>
             </w:r>
           </w:p>
         </w:tc>
@@ -27157,7 +26958,7 @@
                 <w:sz w:val="16"/>
                 <w:szCs w:val="16"/>
               </w:rPr>
-              <w:t>0.12039</w:t>
+              <w:t>0.22982</w:t>
             </w:r>
           </w:p>
         </w:tc>
@@ -27249,7 +27050,7 @@
                 <w:sz w:val="16"/>
                 <w:szCs w:val="16"/>
               </w:rPr>
-              <w:t>0.11825</w:t>
+              <w:t>0.14572</w:t>
             </w:r>
           </w:p>
         </w:tc>

</xml_diff>

<commit_message>
Exp. Res. of Hybrid completed
</commit_message>
<xml_diff>
--- a/Numerical Experiments/Problem size.docx
+++ b/Numerical Experiments/Problem size.docx
@@ -89,7 +89,7 @@
         <w:gridCol w:w="323"/>
         <w:gridCol w:w="305"/>
         <w:gridCol w:w="736"/>
-        <w:gridCol w:w="656"/>
+        <w:gridCol w:w="736"/>
         <w:gridCol w:w="411"/>
       </w:tblGrid>
       <w:tr>
@@ -691,6 +691,14 @@
                 <w:szCs w:val="16"/>
               </w:rPr>
             </w:pPr>
+            <w:r>
+              <w:rPr>
+                <w:rFonts w:asciiTheme="majorBidi" w:hAnsiTheme="majorBidi" w:cstheme="majorBidi"/>
+                <w:sz w:val="16"/>
+                <w:szCs w:val="16"/>
+              </w:rPr>
+              <w:t>3.7457</w:t>
+            </w:r>
           </w:p>
         </w:tc>
         <w:tc>
@@ -899,6 +907,14 @@
                 <w:szCs w:val="16"/>
               </w:rPr>
             </w:pPr>
+            <w:r>
+              <w:rPr>
+                <w:rFonts w:asciiTheme="majorBidi" w:hAnsiTheme="majorBidi" w:cstheme="majorBidi"/>
+                <w:sz w:val="16"/>
+                <w:szCs w:val="16"/>
+              </w:rPr>
+              <w:t>4.0428</w:t>
+            </w:r>
           </w:p>
         </w:tc>
         <w:tc>
@@ -1110,6 +1126,14 @@
                 <w:szCs w:val="16"/>
               </w:rPr>
             </w:pPr>
+            <w:r>
+              <w:rPr>
+                <w:rFonts w:asciiTheme="majorBidi" w:hAnsiTheme="majorBidi" w:cstheme="majorBidi"/>
+                <w:sz w:val="16"/>
+                <w:szCs w:val="16"/>
+              </w:rPr>
+              <w:t>3.7969</w:t>
+            </w:r>
           </w:p>
         </w:tc>
         <w:tc>
@@ -1318,6 +1342,22 @@
                 <w:szCs w:val="16"/>
               </w:rPr>
             </w:pPr>
+            <w:r>
+              <w:rPr>
+                <w:rFonts w:asciiTheme="majorBidi" w:hAnsiTheme="majorBidi" w:cstheme="majorBidi"/>
+                <w:sz w:val="16"/>
+                <w:szCs w:val="16"/>
+              </w:rPr>
+              <w:t>4.356</w:t>
+            </w:r>
+            <w:r>
+              <w:rPr>
+                <w:rFonts w:asciiTheme="majorBidi" w:hAnsiTheme="majorBidi" w:cstheme="majorBidi"/>
+                <w:sz w:val="16"/>
+                <w:szCs w:val="16"/>
+              </w:rPr>
+              <w:t>0</w:t>
+            </w:r>
           </w:p>
         </w:tc>
         <w:tc>
@@ -1535,6 +1575,14 @@
                 <w:szCs w:val="16"/>
               </w:rPr>
             </w:pPr>
+            <w:r>
+              <w:rPr>
+                <w:rFonts w:asciiTheme="majorBidi" w:hAnsiTheme="majorBidi" w:cstheme="majorBidi"/>
+                <w:sz w:val="16"/>
+                <w:szCs w:val="16"/>
+              </w:rPr>
+              <w:t>3.7854</w:t>
+            </w:r>
           </w:p>
         </w:tc>
         <w:tc>
@@ -1746,6 +1794,14 @@
                 <w:szCs w:val="16"/>
               </w:rPr>
             </w:pPr>
+            <w:r>
+              <w:rPr>
+                <w:rFonts w:asciiTheme="majorBidi" w:hAnsiTheme="majorBidi" w:cstheme="majorBidi"/>
+                <w:sz w:val="16"/>
+                <w:szCs w:val="16"/>
+              </w:rPr>
+              <w:t>4.0392</w:t>
+            </w:r>
           </w:p>
         </w:tc>
         <w:tc>
@@ -1954,6 +2010,14 @@
                 <w:szCs w:val="16"/>
               </w:rPr>
             </w:pPr>
+            <w:r>
+              <w:rPr>
+                <w:rFonts w:asciiTheme="majorBidi" w:hAnsiTheme="majorBidi" w:cstheme="majorBidi"/>
+                <w:sz w:val="16"/>
+                <w:szCs w:val="16"/>
+              </w:rPr>
+              <w:t>3.6887</w:t>
+            </w:r>
           </w:p>
         </w:tc>
         <w:tc>
@@ -2163,6 +2227,14 @@
                 <w:szCs w:val="16"/>
               </w:rPr>
             </w:pPr>
+            <w:r>
+              <w:rPr>
+                <w:rFonts w:asciiTheme="majorBidi" w:hAnsiTheme="majorBidi" w:cstheme="majorBidi"/>
+                <w:sz w:val="16"/>
+                <w:szCs w:val="16"/>
+              </w:rPr>
+              <w:t>4.8324</w:t>
+            </w:r>
           </w:p>
         </w:tc>
         <w:tc>
@@ -2385,6 +2457,14 @@
                 <w:szCs w:val="16"/>
               </w:rPr>
             </w:pPr>
+            <w:r>
+              <w:rPr>
+                <w:rFonts w:asciiTheme="majorBidi" w:hAnsiTheme="majorBidi" w:cstheme="majorBidi"/>
+                <w:sz w:val="16"/>
+                <w:szCs w:val="16"/>
+              </w:rPr>
+              <w:t>3.7787</w:t>
+            </w:r>
           </w:p>
         </w:tc>
         <w:tc>
@@ -2596,6 +2676,14 @@
                 <w:szCs w:val="16"/>
               </w:rPr>
             </w:pPr>
+            <w:r>
+              <w:rPr>
+                <w:rFonts w:asciiTheme="majorBidi" w:hAnsiTheme="majorBidi" w:cstheme="majorBidi"/>
+                <w:sz w:val="16"/>
+                <w:szCs w:val="16"/>
+              </w:rPr>
+              <w:t>5.2955</w:t>
+            </w:r>
           </w:p>
         </w:tc>
         <w:tc>
@@ -2810,6 +2898,14 @@
                 <w:szCs w:val="16"/>
               </w:rPr>
             </w:pPr>
+            <w:r>
+              <w:rPr>
+                <w:rFonts w:asciiTheme="majorBidi" w:hAnsiTheme="majorBidi" w:cstheme="majorBidi"/>
+                <w:sz w:val="16"/>
+                <w:szCs w:val="16"/>
+              </w:rPr>
+              <w:t>4.1407</w:t>
+            </w:r>
           </w:p>
         </w:tc>
         <w:tc>
@@ -3021,6 +3117,14 @@
                 <w:szCs w:val="16"/>
               </w:rPr>
             </w:pPr>
+            <w:r>
+              <w:rPr>
+                <w:rFonts w:asciiTheme="majorBidi" w:hAnsiTheme="majorBidi" w:cstheme="majorBidi"/>
+                <w:sz w:val="16"/>
+                <w:szCs w:val="16"/>
+              </w:rPr>
+              <w:t>4.0546</w:t>
+            </w:r>
           </w:p>
         </w:tc>
         <w:tc>
@@ -3235,6 +3339,14 @@
                 <w:szCs w:val="16"/>
               </w:rPr>
             </w:pPr>
+            <w:r>
+              <w:rPr>
+                <w:rFonts w:asciiTheme="majorBidi" w:hAnsiTheme="majorBidi" w:cstheme="majorBidi"/>
+                <w:sz w:val="16"/>
+                <w:szCs w:val="16"/>
+              </w:rPr>
+              <w:t>4.9758</w:t>
+            </w:r>
           </w:p>
         </w:tc>
         <w:tc>
@@ -3446,6 +3558,14 @@
                 <w:szCs w:val="16"/>
               </w:rPr>
             </w:pPr>
+            <w:r>
+              <w:rPr>
+                <w:rFonts w:asciiTheme="majorBidi" w:hAnsiTheme="majorBidi" w:cstheme="majorBidi"/>
+                <w:sz w:val="16"/>
+                <w:szCs w:val="16"/>
+              </w:rPr>
+              <w:t>5.1809</w:t>
+            </w:r>
           </w:p>
         </w:tc>
         <w:tc>
@@ -3660,6 +3780,14 @@
                 <w:szCs w:val="16"/>
               </w:rPr>
             </w:pPr>
+            <w:r>
+              <w:rPr>
+                <w:rFonts w:asciiTheme="majorBidi" w:hAnsiTheme="majorBidi" w:cstheme="majorBidi"/>
+                <w:sz w:val="16"/>
+                <w:szCs w:val="16"/>
+              </w:rPr>
+              <w:t>5.7713</w:t>
+            </w:r>
           </w:p>
         </w:tc>
         <w:tc>
@@ -3879,6 +4007,14 @@
                 <w:szCs w:val="16"/>
               </w:rPr>
             </w:pPr>
+            <w:r>
+              <w:rPr>
+                <w:rFonts w:asciiTheme="majorBidi" w:hAnsiTheme="majorBidi" w:cstheme="majorBidi"/>
+                <w:sz w:val="16"/>
+                <w:szCs w:val="16"/>
+              </w:rPr>
+              <w:t>6.6504</w:t>
+            </w:r>
           </w:p>
         </w:tc>
         <w:tc>
@@ -4101,6 +4237,14 @@
                 <w:szCs w:val="16"/>
               </w:rPr>
             </w:pPr>
+            <w:r>
+              <w:rPr>
+                <w:rFonts w:asciiTheme="majorBidi" w:hAnsiTheme="majorBidi" w:cstheme="majorBidi"/>
+                <w:sz w:val="16"/>
+                <w:szCs w:val="16"/>
+              </w:rPr>
+              <w:t>6.4978</w:t>
+            </w:r>
           </w:p>
         </w:tc>
         <w:tc>
@@ -4309,6 +4453,14 @@
                 <w:szCs w:val="16"/>
               </w:rPr>
             </w:pPr>
+            <w:r>
+              <w:rPr>
+                <w:rFonts w:asciiTheme="majorBidi" w:hAnsiTheme="majorBidi" w:cstheme="majorBidi"/>
+                <w:sz w:val="16"/>
+                <w:szCs w:val="16"/>
+              </w:rPr>
+              <w:t>6.1485</w:t>
+            </w:r>
           </w:p>
         </w:tc>
         <w:tc>
@@ -4520,6 +4672,14 @@
                 <w:szCs w:val="16"/>
               </w:rPr>
             </w:pPr>
+            <w:r>
+              <w:rPr>
+                <w:rFonts w:asciiTheme="majorBidi" w:hAnsiTheme="majorBidi" w:cstheme="majorBidi"/>
+                <w:sz w:val="16"/>
+                <w:szCs w:val="16"/>
+              </w:rPr>
+              <w:t>8.0329</w:t>
+            </w:r>
           </w:p>
         </w:tc>
         <w:tc>
@@ -4728,6 +4888,14 @@
                 <w:szCs w:val="16"/>
               </w:rPr>
             </w:pPr>
+            <w:r>
+              <w:rPr>
+                <w:rFonts w:asciiTheme="majorBidi" w:hAnsiTheme="majorBidi" w:cstheme="majorBidi"/>
+                <w:sz w:val="16"/>
+                <w:szCs w:val="16"/>
+              </w:rPr>
+              <w:t>10.2472</w:t>
+            </w:r>
           </w:p>
         </w:tc>
         <w:tc>
@@ -4939,6 +5107,14 @@
                 <w:szCs w:val="16"/>
               </w:rPr>
             </w:pPr>
+            <w:r>
+              <w:rPr>
+                <w:rFonts w:asciiTheme="majorBidi" w:hAnsiTheme="majorBidi" w:cstheme="majorBidi"/>
+                <w:sz w:val="16"/>
+                <w:szCs w:val="16"/>
+              </w:rPr>
+              <w:t>10.3775</w:t>
+            </w:r>
           </w:p>
         </w:tc>
         <w:tc>
@@ -5147,6 +5323,14 @@
                 <w:szCs w:val="16"/>
               </w:rPr>
             </w:pPr>
+            <w:r>
+              <w:rPr>
+                <w:rFonts w:asciiTheme="majorBidi" w:hAnsiTheme="majorBidi" w:cstheme="majorBidi"/>
+                <w:sz w:val="16"/>
+                <w:szCs w:val="16"/>
+              </w:rPr>
+              <w:t>11.8191</w:t>
+            </w:r>
           </w:p>
         </w:tc>
         <w:tc>
@@ -5358,6 +5542,14 @@
                 <w:szCs w:val="16"/>
               </w:rPr>
             </w:pPr>
+            <w:r>
+              <w:rPr>
+                <w:rFonts w:asciiTheme="majorBidi" w:hAnsiTheme="majorBidi" w:cstheme="majorBidi"/>
+                <w:sz w:val="16"/>
+                <w:szCs w:val="16"/>
+              </w:rPr>
+              <w:t>19.5768</w:t>
+            </w:r>
           </w:p>
         </w:tc>
         <w:tc>
@@ -5560,6 +5752,14 @@
                 <w:szCs w:val="16"/>
               </w:rPr>
             </w:pPr>
+            <w:r>
+              <w:rPr>
+                <w:rFonts w:asciiTheme="majorBidi" w:hAnsiTheme="majorBidi" w:cstheme="majorBidi"/>
+                <w:sz w:val="16"/>
+                <w:szCs w:val="16"/>
+              </w:rPr>
+              <w:t>20.1366</w:t>
+            </w:r>
           </w:p>
         </w:tc>
         <w:tc>
@@ -5710,11 +5910,11 @@
         <w:gridCol w:w="411"/>
         <w:gridCol w:w="222"/>
         <w:gridCol w:w="736"/>
-        <w:gridCol w:w="411"/>
+        <w:gridCol w:w="736"/>
         <w:gridCol w:w="411"/>
         <w:gridCol w:w="222"/>
         <w:gridCol w:w="816"/>
-        <w:gridCol w:w="411"/>
+        <w:gridCol w:w="816"/>
         <w:gridCol w:w="411"/>
         <w:gridCol w:w="222"/>
       </w:tblGrid>
@@ -6711,6 +6911,15 @@
                 <w:szCs w:val="16"/>
               </w:rPr>
             </w:pPr>
+            <w:r>
+              <w:rPr>
+                <w:rFonts w:asciiTheme="majorBidi" w:hAnsiTheme="majorBidi" w:cstheme="majorBidi"/>
+                <w:color w:val="000000" w:themeColor="text1"/>
+                <w:sz w:val="16"/>
+                <w:szCs w:val="16"/>
+              </w:rPr>
+              <w:t>3</w:t>
+            </w:r>
           </w:p>
         </w:tc>
         <w:tc>
@@ -6813,6 +7022,24 @@
                 <w:szCs w:val="16"/>
               </w:rPr>
             </w:pPr>
+            <w:r>
+              <w:rPr>
+                <w:rFonts w:asciiTheme="majorBidi" w:hAnsiTheme="majorBidi" w:cstheme="majorBidi"/>
+                <w:color w:val="000000" w:themeColor="text1"/>
+                <w:sz w:val="16"/>
+                <w:szCs w:val="16"/>
+              </w:rPr>
+              <w:t>1.3155</w:t>
+            </w:r>
+            <w:r>
+              <w:rPr>
+                <w:rFonts w:asciiTheme="majorBidi" w:hAnsiTheme="majorBidi" w:cstheme="majorBidi"/>
+                <w:color w:val="000000" w:themeColor="text1"/>
+                <w:sz w:val="16"/>
+                <w:szCs w:val="16"/>
+              </w:rPr>
+              <w:t>0</w:t>
+            </w:r>
           </w:p>
         </w:tc>
         <w:tc>
@@ -6907,6 +7134,14 @@
                 <w:szCs w:val="16"/>
               </w:rPr>
             </w:pPr>
+            <w:r>
+              <w:rPr>
+                <w:rFonts w:asciiTheme="majorBidi" w:hAnsiTheme="majorBidi" w:cstheme="majorBidi"/>
+                <w:sz w:val="16"/>
+                <w:szCs w:val="16"/>
+              </w:rPr>
+              <w:t>10.7703</w:t>
+            </w:r>
           </w:p>
         </w:tc>
         <w:tc>
@@ -7140,6 +7375,15 @@
                 <w:szCs w:val="16"/>
               </w:rPr>
             </w:pPr>
+            <w:r>
+              <w:rPr>
+                <w:rFonts w:asciiTheme="majorBidi" w:hAnsiTheme="majorBidi" w:cstheme="majorBidi"/>
+                <w:color w:val="000000" w:themeColor="text1"/>
+                <w:sz w:val="16"/>
+                <w:szCs w:val="16"/>
+              </w:rPr>
+              <w:t>9</w:t>
+            </w:r>
           </w:p>
         </w:tc>
         <w:tc>
@@ -7246,6 +7490,24 @@
                 <w:szCs w:val="16"/>
               </w:rPr>
             </w:pPr>
+            <w:r>
+              <w:rPr>
+                <w:rFonts w:asciiTheme="majorBidi" w:hAnsiTheme="majorBidi" w:cstheme="majorBidi"/>
+                <w:color w:val="000000" w:themeColor="text1"/>
+                <w:sz w:val="16"/>
+                <w:szCs w:val="16"/>
+              </w:rPr>
+              <w:t>1.1151</w:t>
+            </w:r>
+            <w:r>
+              <w:rPr>
+                <w:rFonts w:asciiTheme="majorBidi" w:hAnsiTheme="majorBidi" w:cstheme="majorBidi"/>
+                <w:color w:val="000000" w:themeColor="text1"/>
+                <w:sz w:val="16"/>
+                <w:szCs w:val="16"/>
+              </w:rPr>
+              <w:t>0</w:t>
+            </w:r>
           </w:p>
         </w:tc>
         <w:tc>
@@ -7352,6 +7614,14 @@
                 <w:szCs w:val="16"/>
               </w:rPr>
             </w:pPr>
+            <w:r>
+              <w:rPr>
+                <w:rFonts w:asciiTheme="majorBidi" w:hAnsiTheme="majorBidi" w:cstheme="majorBidi"/>
+                <w:sz w:val="16"/>
+                <w:szCs w:val="16"/>
+              </w:rPr>
+              <w:t>43.8891</w:t>
+            </w:r>
           </w:p>
         </w:tc>
         <w:tc>
@@ -7589,6 +7859,15 @@
                 <w:szCs w:val="16"/>
               </w:rPr>
             </w:pPr>
+            <w:r>
+              <w:rPr>
+                <w:rFonts w:asciiTheme="majorBidi" w:hAnsiTheme="majorBidi" w:cstheme="majorBidi"/>
+                <w:color w:val="000000" w:themeColor="text1"/>
+                <w:sz w:val="16"/>
+                <w:szCs w:val="16"/>
+              </w:rPr>
+              <w:t>12</w:t>
+            </w:r>
           </w:p>
         </w:tc>
         <w:tc>
@@ -7683,6 +7962,24 @@
                 <w:szCs w:val="16"/>
               </w:rPr>
             </w:pPr>
+            <w:r>
+              <w:rPr>
+                <w:rFonts w:asciiTheme="majorBidi" w:hAnsiTheme="majorBidi" w:cstheme="majorBidi"/>
+                <w:color w:val="000000" w:themeColor="text1"/>
+                <w:sz w:val="16"/>
+                <w:szCs w:val="16"/>
+              </w:rPr>
+              <w:t>1.0252</w:t>
+            </w:r>
+            <w:r>
+              <w:rPr>
+                <w:rFonts w:asciiTheme="majorBidi" w:hAnsiTheme="majorBidi" w:cstheme="majorBidi"/>
+                <w:color w:val="000000" w:themeColor="text1"/>
+                <w:sz w:val="16"/>
+                <w:szCs w:val="16"/>
+              </w:rPr>
+              <w:t>0</w:t>
+            </w:r>
           </w:p>
         </w:tc>
         <w:tc>
@@ -7777,6 +8074,14 @@
                 <w:szCs w:val="16"/>
               </w:rPr>
             </w:pPr>
+            <w:r>
+              <w:rPr>
+                <w:rFonts w:asciiTheme="majorBidi" w:hAnsiTheme="majorBidi" w:cstheme="majorBidi"/>
+                <w:sz w:val="16"/>
+                <w:szCs w:val="16"/>
+              </w:rPr>
+              <w:t>34.4032</w:t>
+            </w:r>
           </w:p>
         </w:tc>
         <w:tc>
@@ -8010,6 +8315,15 @@
                 <w:szCs w:val="16"/>
               </w:rPr>
             </w:pPr>
+            <w:r>
+              <w:rPr>
+                <w:rFonts w:asciiTheme="majorBidi" w:hAnsiTheme="majorBidi" w:cstheme="majorBidi"/>
+                <w:color w:val="000000" w:themeColor="text1"/>
+                <w:sz w:val="16"/>
+                <w:szCs w:val="16"/>
+              </w:rPr>
+              <w:t>7</w:t>
+            </w:r>
           </w:p>
         </w:tc>
         <w:tc>
@@ -8116,6 +8430,24 @@
                 <w:szCs w:val="16"/>
               </w:rPr>
             </w:pPr>
+            <w:r>
+              <w:rPr>
+                <w:rFonts w:asciiTheme="majorBidi" w:hAnsiTheme="majorBidi" w:cstheme="majorBidi"/>
+                <w:color w:val="000000" w:themeColor="text1"/>
+                <w:sz w:val="16"/>
+                <w:szCs w:val="16"/>
+              </w:rPr>
+              <w:t>1.1311</w:t>
+            </w:r>
+            <w:r>
+              <w:rPr>
+                <w:rFonts w:asciiTheme="majorBidi" w:hAnsiTheme="majorBidi" w:cstheme="majorBidi"/>
+                <w:color w:val="000000" w:themeColor="text1"/>
+                <w:sz w:val="16"/>
+                <w:szCs w:val="16"/>
+              </w:rPr>
+              <w:t>0</w:t>
+            </w:r>
           </w:p>
         </w:tc>
         <w:tc>
@@ -8214,6 +8546,14 @@
                 <w:szCs w:val="16"/>
               </w:rPr>
             </w:pPr>
+            <w:r>
+              <w:rPr>
+                <w:rFonts w:asciiTheme="majorBidi" w:hAnsiTheme="majorBidi" w:cstheme="majorBidi"/>
+                <w:sz w:val="16"/>
+                <w:szCs w:val="16"/>
+              </w:rPr>
+              <w:t>51.3152</w:t>
+            </w:r>
           </w:p>
         </w:tc>
         <w:tc>
@@ -8449,6 +8789,15 @@
                 <w:szCs w:val="16"/>
               </w:rPr>
             </w:pPr>
+            <w:r>
+              <w:rPr>
+                <w:rFonts w:asciiTheme="majorBidi" w:hAnsiTheme="majorBidi" w:cstheme="majorBidi"/>
+                <w:color w:val="000000" w:themeColor="text1"/>
+                <w:sz w:val="16"/>
+                <w:szCs w:val="16"/>
+              </w:rPr>
+              <w:t>8</w:t>
+            </w:r>
           </w:p>
         </w:tc>
         <w:tc>
@@ -8555,6 +8904,24 @@
                 <w:szCs w:val="16"/>
               </w:rPr>
             </w:pPr>
+            <w:r>
+              <w:rPr>
+                <w:rFonts w:asciiTheme="majorBidi" w:hAnsiTheme="majorBidi" w:cstheme="majorBidi"/>
+                <w:color w:val="000000" w:themeColor="text1"/>
+                <w:sz w:val="16"/>
+                <w:szCs w:val="16"/>
+              </w:rPr>
+              <w:t>1.2097</w:t>
+            </w:r>
+            <w:r>
+              <w:rPr>
+                <w:rFonts w:asciiTheme="majorBidi" w:hAnsiTheme="majorBidi" w:cstheme="majorBidi"/>
+                <w:color w:val="000000" w:themeColor="text1"/>
+                <w:sz w:val="16"/>
+                <w:szCs w:val="16"/>
+              </w:rPr>
+              <w:t>0</w:t>
+            </w:r>
           </w:p>
         </w:tc>
         <w:tc>
@@ -8653,6 +9020,14 @@
                 <w:szCs w:val="16"/>
               </w:rPr>
             </w:pPr>
+            <w:r>
+              <w:rPr>
+                <w:rFonts w:asciiTheme="majorBidi" w:hAnsiTheme="majorBidi" w:cstheme="majorBidi"/>
+                <w:sz w:val="16"/>
+                <w:szCs w:val="16"/>
+              </w:rPr>
+              <w:t>83.9914</w:t>
+            </w:r>
           </w:p>
         </w:tc>
         <w:tc>
@@ -8890,6 +9265,15 @@
                 <w:szCs w:val="16"/>
               </w:rPr>
             </w:pPr>
+            <w:r>
+              <w:rPr>
+                <w:rFonts w:asciiTheme="majorBidi" w:hAnsiTheme="majorBidi" w:cstheme="majorBidi"/>
+                <w:color w:val="000000" w:themeColor="text1"/>
+                <w:sz w:val="16"/>
+                <w:szCs w:val="16"/>
+              </w:rPr>
+              <w:t>15</w:t>
+            </w:r>
           </w:p>
         </w:tc>
         <w:tc>
@@ -8984,6 +9368,24 @@
                 <w:szCs w:val="16"/>
               </w:rPr>
             </w:pPr>
+            <w:r>
+              <w:rPr>
+                <w:rFonts w:asciiTheme="majorBidi" w:hAnsiTheme="majorBidi" w:cstheme="majorBidi"/>
+                <w:color w:val="000000" w:themeColor="text1"/>
+                <w:sz w:val="16"/>
+                <w:szCs w:val="16"/>
+              </w:rPr>
+              <w:t>1.1135</w:t>
+            </w:r>
+            <w:r>
+              <w:rPr>
+                <w:rFonts w:asciiTheme="majorBidi" w:hAnsiTheme="majorBidi" w:cstheme="majorBidi"/>
+                <w:color w:val="000000" w:themeColor="text1"/>
+                <w:sz w:val="16"/>
+                <w:szCs w:val="16"/>
+              </w:rPr>
+              <w:t>0</w:t>
+            </w:r>
           </w:p>
         </w:tc>
         <w:tc>
@@ -9078,6 +9480,14 @@
                 <w:szCs w:val="16"/>
               </w:rPr>
             </w:pPr>
+            <w:r>
+              <w:rPr>
+                <w:rFonts w:asciiTheme="majorBidi" w:hAnsiTheme="majorBidi" w:cstheme="majorBidi"/>
+                <w:sz w:val="16"/>
+                <w:szCs w:val="16"/>
+              </w:rPr>
+              <w:t>41.3555</w:t>
+            </w:r>
           </w:p>
         </w:tc>
         <w:tc>
@@ -9311,6 +9721,15 @@
                 <w:szCs w:val="16"/>
               </w:rPr>
             </w:pPr>
+            <w:r>
+              <w:rPr>
+                <w:rFonts w:asciiTheme="majorBidi" w:hAnsiTheme="majorBidi" w:cstheme="majorBidi"/>
+                <w:color w:val="000000" w:themeColor="text1"/>
+                <w:sz w:val="16"/>
+                <w:szCs w:val="16"/>
+              </w:rPr>
+              <w:t>20</w:t>
+            </w:r>
           </w:p>
         </w:tc>
         <w:tc>
@@ -9409,6 +9828,24 @@
                 <w:szCs w:val="16"/>
               </w:rPr>
             </w:pPr>
+            <w:r>
+              <w:rPr>
+                <w:rFonts w:asciiTheme="majorBidi" w:hAnsiTheme="majorBidi" w:cstheme="majorBidi"/>
+                <w:color w:val="000000" w:themeColor="text1"/>
+                <w:sz w:val="16"/>
+                <w:szCs w:val="16"/>
+              </w:rPr>
+              <w:t>1.1513</w:t>
+            </w:r>
+            <w:r>
+              <w:rPr>
+                <w:rFonts w:asciiTheme="majorBidi" w:hAnsiTheme="majorBidi" w:cstheme="majorBidi"/>
+                <w:color w:val="000000" w:themeColor="text1"/>
+                <w:sz w:val="16"/>
+                <w:szCs w:val="16"/>
+              </w:rPr>
+              <w:t>0</w:t>
+            </w:r>
           </w:p>
         </w:tc>
         <w:tc>
@@ -9515,6 +9952,14 @@
                 <w:szCs w:val="16"/>
               </w:rPr>
             </w:pPr>
+            <w:r>
+              <w:rPr>
+                <w:rFonts w:asciiTheme="majorBidi" w:hAnsiTheme="majorBidi" w:cstheme="majorBidi"/>
+                <w:sz w:val="16"/>
+                <w:szCs w:val="16"/>
+              </w:rPr>
+              <w:t>79.5679</w:t>
+            </w:r>
           </w:p>
         </w:tc>
         <w:tc>
@@ -9750,6 +10195,15 @@
                 <w:szCs w:val="16"/>
               </w:rPr>
             </w:pPr>
+            <w:r>
+              <w:rPr>
+                <w:rFonts w:asciiTheme="majorBidi" w:hAnsiTheme="majorBidi" w:cstheme="majorBidi"/>
+                <w:color w:val="000000" w:themeColor="text1"/>
+                <w:sz w:val="16"/>
+                <w:szCs w:val="16"/>
+              </w:rPr>
+              <w:t>4</w:t>
+            </w:r>
           </w:p>
         </w:tc>
         <w:tc>
@@ -9856,6 +10310,24 @@
                 <w:szCs w:val="16"/>
               </w:rPr>
             </w:pPr>
+            <w:r>
+              <w:rPr>
+                <w:rFonts w:asciiTheme="majorBidi" w:hAnsiTheme="majorBidi" w:cstheme="majorBidi"/>
+                <w:color w:val="000000" w:themeColor="text1"/>
+                <w:sz w:val="16"/>
+                <w:szCs w:val="16"/>
+              </w:rPr>
+              <w:t>1.1911</w:t>
+            </w:r>
+            <w:r>
+              <w:rPr>
+                <w:rFonts w:asciiTheme="majorBidi" w:hAnsiTheme="majorBidi" w:cstheme="majorBidi"/>
+                <w:color w:val="000000" w:themeColor="text1"/>
+                <w:sz w:val="16"/>
+                <w:szCs w:val="16"/>
+              </w:rPr>
+              <w:t>0</w:t>
+            </w:r>
           </w:p>
         </w:tc>
         <w:tc>
@@ -9962,6 +10434,22 @@
                 <w:szCs w:val="16"/>
               </w:rPr>
             </w:pPr>
+            <w:r>
+              <w:rPr>
+                <w:rFonts w:asciiTheme="majorBidi" w:hAnsiTheme="majorBidi" w:cstheme="majorBidi"/>
+                <w:sz w:val="16"/>
+                <w:szCs w:val="16"/>
+              </w:rPr>
+              <w:t>16.67</w:t>
+            </w:r>
+            <w:r>
+              <w:rPr>
+                <w:rFonts w:asciiTheme="majorBidi" w:hAnsiTheme="majorBidi" w:cstheme="majorBidi"/>
+                <w:sz w:val="16"/>
+                <w:szCs w:val="16"/>
+              </w:rPr>
+              <w:t>00</w:t>
+            </w:r>
           </w:p>
         </w:tc>
         <w:tc>
@@ -10210,6 +10698,15 @@
                 <w:szCs w:val="16"/>
               </w:rPr>
             </w:pPr>
+            <w:r>
+              <w:rPr>
+                <w:rFonts w:asciiTheme="majorBidi" w:hAnsiTheme="majorBidi" w:cstheme="majorBidi"/>
+                <w:color w:val="000000" w:themeColor="text1"/>
+                <w:sz w:val="16"/>
+                <w:szCs w:val="16"/>
+              </w:rPr>
+              <w:t>12</w:t>
+            </w:r>
           </w:p>
         </w:tc>
         <w:tc>
@@ -10312,6 +10809,24 @@
                 <w:szCs w:val="16"/>
               </w:rPr>
             </w:pPr>
+            <w:r>
+              <w:rPr>
+                <w:rFonts w:asciiTheme="majorBidi" w:hAnsiTheme="majorBidi" w:cstheme="majorBidi"/>
+                <w:color w:val="000000" w:themeColor="text1"/>
+                <w:sz w:val="16"/>
+                <w:szCs w:val="16"/>
+              </w:rPr>
+              <w:t>1.043</w:t>
+            </w:r>
+            <w:r>
+              <w:rPr>
+                <w:rFonts w:asciiTheme="majorBidi" w:hAnsiTheme="majorBidi" w:cstheme="majorBidi"/>
+                <w:color w:val="000000" w:themeColor="text1"/>
+                <w:sz w:val="16"/>
+                <w:szCs w:val="16"/>
+              </w:rPr>
+              <w:t>00</w:t>
+            </w:r>
           </w:p>
         </w:tc>
         <w:tc>
@@ -10406,6 +10921,14 @@
                 <w:szCs w:val="16"/>
               </w:rPr>
             </w:pPr>
+            <w:r>
+              <w:rPr>
+                <w:rFonts w:asciiTheme="majorBidi" w:hAnsiTheme="majorBidi" w:cstheme="majorBidi"/>
+                <w:sz w:val="16"/>
+                <w:szCs w:val="16"/>
+              </w:rPr>
+              <w:t>55.4802</w:t>
+            </w:r>
           </w:p>
         </w:tc>
         <w:tc>
@@ -10642,6 +11165,15 @@
                 <w:szCs w:val="16"/>
               </w:rPr>
             </w:pPr>
+            <w:r>
+              <w:rPr>
+                <w:rFonts w:asciiTheme="majorBidi" w:hAnsiTheme="majorBidi" w:cstheme="majorBidi"/>
+                <w:color w:val="000000" w:themeColor="text1"/>
+                <w:sz w:val="16"/>
+                <w:szCs w:val="16"/>
+              </w:rPr>
+              <w:t>10</w:t>
+            </w:r>
           </w:p>
         </w:tc>
         <w:tc>
@@ -10740,6 +11272,24 @@
                 <w:szCs w:val="16"/>
               </w:rPr>
             </w:pPr>
+            <w:r>
+              <w:rPr>
+                <w:rFonts w:asciiTheme="majorBidi" w:hAnsiTheme="majorBidi" w:cstheme="majorBidi"/>
+                <w:color w:val="000000" w:themeColor="text1"/>
+                <w:sz w:val="16"/>
+                <w:szCs w:val="16"/>
+              </w:rPr>
+              <w:t>1.1832</w:t>
+            </w:r>
+            <w:r>
+              <w:rPr>
+                <w:rFonts w:asciiTheme="majorBidi" w:hAnsiTheme="majorBidi" w:cstheme="majorBidi"/>
+                <w:color w:val="000000" w:themeColor="text1"/>
+                <w:sz w:val="16"/>
+                <w:szCs w:val="16"/>
+              </w:rPr>
+              <w:t>0</w:t>
+            </w:r>
           </w:p>
         </w:tc>
         <w:tc>
@@ -10838,6 +11388,14 @@
                 <w:szCs w:val="16"/>
               </w:rPr>
             </w:pPr>
+            <w:r>
+              <w:rPr>
+                <w:rFonts w:asciiTheme="majorBidi" w:hAnsiTheme="majorBidi" w:cstheme="majorBidi"/>
+                <w:sz w:val="16"/>
+                <w:szCs w:val="16"/>
+              </w:rPr>
+              <w:t>70.9086</w:t>
+            </w:r>
           </w:p>
         </w:tc>
         <w:tc>
@@ -11078,6 +11636,15 @@
                 <w:szCs w:val="16"/>
               </w:rPr>
             </w:pPr>
+            <w:r>
+              <w:rPr>
+                <w:rFonts w:asciiTheme="majorBidi" w:hAnsiTheme="majorBidi" w:cstheme="majorBidi"/>
+                <w:color w:val="000000" w:themeColor="text1"/>
+                <w:sz w:val="16"/>
+                <w:szCs w:val="16"/>
+              </w:rPr>
+              <w:t>18</w:t>
+            </w:r>
           </w:p>
         </w:tc>
         <w:tc>
@@ -11172,6 +11739,24 @@
                 <w:szCs w:val="16"/>
               </w:rPr>
             </w:pPr>
+            <w:r>
+              <w:rPr>
+                <w:rFonts w:asciiTheme="majorBidi" w:hAnsiTheme="majorBidi" w:cstheme="majorBidi"/>
+                <w:color w:val="000000" w:themeColor="text1"/>
+                <w:sz w:val="16"/>
+                <w:szCs w:val="16"/>
+              </w:rPr>
+              <w:t>1.0533</w:t>
+            </w:r>
+            <w:r>
+              <w:rPr>
+                <w:rFonts w:asciiTheme="majorBidi" w:hAnsiTheme="majorBidi" w:cstheme="majorBidi"/>
+                <w:color w:val="000000" w:themeColor="text1"/>
+                <w:sz w:val="16"/>
+                <w:szCs w:val="16"/>
+              </w:rPr>
+              <w:t>0</w:t>
+            </w:r>
           </w:p>
         </w:tc>
         <w:tc>
@@ -11266,6 +11851,22 @@
                 <w:szCs w:val="16"/>
               </w:rPr>
             </w:pPr>
+            <w:r>
+              <w:rPr>
+                <w:rFonts w:asciiTheme="majorBidi" w:hAnsiTheme="majorBidi" w:cstheme="majorBidi"/>
+                <w:sz w:val="16"/>
+                <w:szCs w:val="16"/>
+              </w:rPr>
+              <w:t>6</w:t>
+            </w:r>
+            <w:r>
+              <w:rPr>
+                <w:rFonts w:asciiTheme="majorBidi" w:hAnsiTheme="majorBidi" w:cstheme="majorBidi"/>
+                <w:sz w:val="16"/>
+                <w:szCs w:val="16"/>
+              </w:rPr>
+              <w:t>0.2313</w:t>
+            </w:r>
           </w:p>
         </w:tc>
         <w:tc>
@@ -11502,6 +12103,15 @@
                 <w:szCs w:val="16"/>
               </w:rPr>
             </w:pPr>
+            <w:r>
+              <w:rPr>
+                <w:rFonts w:asciiTheme="majorBidi" w:hAnsiTheme="majorBidi" w:cstheme="majorBidi"/>
+                <w:color w:val="000000" w:themeColor="text1"/>
+                <w:sz w:val="16"/>
+                <w:szCs w:val="16"/>
+              </w:rPr>
+              <w:t>27</w:t>
+            </w:r>
           </w:p>
         </w:tc>
         <w:tc>
@@ -11600,6 +12210,24 @@
                 <w:szCs w:val="16"/>
               </w:rPr>
             </w:pPr>
+            <w:r>
+              <w:rPr>
+                <w:rFonts w:asciiTheme="majorBidi" w:hAnsiTheme="majorBidi" w:cstheme="majorBidi"/>
+                <w:color w:val="000000" w:themeColor="text1"/>
+                <w:sz w:val="16"/>
+                <w:szCs w:val="16"/>
+              </w:rPr>
+              <w:t>1.0811</w:t>
+            </w:r>
+            <w:r>
+              <w:rPr>
+                <w:rFonts w:asciiTheme="majorBidi" w:hAnsiTheme="majorBidi" w:cstheme="majorBidi"/>
+                <w:color w:val="000000" w:themeColor="text1"/>
+                <w:sz w:val="16"/>
+                <w:szCs w:val="16"/>
+              </w:rPr>
+              <w:t>0</w:t>
+            </w:r>
           </w:p>
         </w:tc>
         <w:tc>
@@ -11698,6 +12326,14 @@
                 <w:szCs w:val="16"/>
               </w:rPr>
             </w:pPr>
+            <w:r>
+              <w:rPr>
+                <w:rFonts w:asciiTheme="majorBidi" w:hAnsiTheme="majorBidi" w:cstheme="majorBidi"/>
+                <w:sz w:val="16"/>
+                <w:szCs w:val="16"/>
+              </w:rPr>
+              <w:t>104.0932</w:t>
+            </w:r>
           </w:p>
         </w:tc>
         <w:tc>
@@ -11938,6 +12574,15 @@
                 <w:szCs w:val="16"/>
               </w:rPr>
             </w:pPr>
+            <w:r>
+              <w:rPr>
+                <w:rFonts w:asciiTheme="majorBidi" w:hAnsiTheme="majorBidi" w:cstheme="majorBidi"/>
+                <w:color w:val="000000" w:themeColor="text1"/>
+                <w:sz w:val="16"/>
+                <w:szCs w:val="16"/>
+              </w:rPr>
+              <w:t>15</w:t>
+            </w:r>
           </w:p>
         </w:tc>
         <w:tc>
@@ -12032,6 +12677,24 @@
                 <w:szCs w:val="16"/>
               </w:rPr>
             </w:pPr>
+            <w:r>
+              <w:rPr>
+                <w:rFonts w:asciiTheme="majorBidi" w:hAnsiTheme="majorBidi" w:cstheme="majorBidi"/>
+                <w:color w:val="000000" w:themeColor="text1"/>
+                <w:sz w:val="16"/>
+                <w:szCs w:val="16"/>
+              </w:rPr>
+              <w:t>1.2433</w:t>
+            </w:r>
+            <w:r>
+              <w:rPr>
+                <w:rFonts w:asciiTheme="majorBidi" w:hAnsiTheme="majorBidi" w:cstheme="majorBidi"/>
+                <w:color w:val="000000" w:themeColor="text1"/>
+                <w:sz w:val="16"/>
+                <w:szCs w:val="16"/>
+              </w:rPr>
+              <w:t>0</w:t>
+            </w:r>
           </w:p>
         </w:tc>
         <w:tc>
@@ -12126,6 +12789,14 @@
                 <w:szCs w:val="16"/>
               </w:rPr>
             </w:pPr>
+            <w:r>
+              <w:rPr>
+                <w:rFonts w:asciiTheme="majorBidi" w:hAnsiTheme="majorBidi" w:cstheme="majorBidi"/>
+                <w:sz w:val="16"/>
+                <w:szCs w:val="16"/>
+              </w:rPr>
+              <w:t>217.4616</w:t>
+            </w:r>
           </w:p>
         </w:tc>
         <w:tc>
@@ -12362,6 +13033,15 @@
                 <w:szCs w:val="16"/>
               </w:rPr>
             </w:pPr>
+            <w:r>
+              <w:rPr>
+                <w:rFonts w:asciiTheme="majorBidi" w:hAnsiTheme="majorBidi" w:cstheme="majorBidi"/>
+                <w:color w:val="000000" w:themeColor="text1"/>
+                <w:sz w:val="16"/>
+                <w:szCs w:val="16"/>
+              </w:rPr>
+              <w:t>23</w:t>
+            </w:r>
           </w:p>
         </w:tc>
         <w:tc>
@@ -12460,6 +13140,24 @@
                 <w:szCs w:val="16"/>
               </w:rPr>
             </w:pPr>
+            <w:r>
+              <w:rPr>
+                <w:rFonts w:asciiTheme="majorBidi" w:hAnsiTheme="majorBidi" w:cstheme="majorBidi"/>
+                <w:color w:val="000000" w:themeColor="text1"/>
+                <w:sz w:val="16"/>
+                <w:szCs w:val="16"/>
+              </w:rPr>
+              <w:t>1.0704</w:t>
+            </w:r>
+            <w:r>
+              <w:rPr>
+                <w:rFonts w:asciiTheme="majorBidi" w:hAnsiTheme="majorBidi" w:cstheme="majorBidi"/>
+                <w:color w:val="000000" w:themeColor="text1"/>
+                <w:sz w:val="16"/>
+                <w:szCs w:val="16"/>
+              </w:rPr>
+              <w:t>0</w:t>
+            </w:r>
           </w:p>
         </w:tc>
         <w:tc>
@@ -12558,6 +13256,14 @@
                 <w:szCs w:val="16"/>
               </w:rPr>
             </w:pPr>
+            <w:r>
+              <w:rPr>
+                <w:rFonts w:asciiTheme="majorBidi" w:hAnsiTheme="majorBidi" w:cstheme="majorBidi"/>
+                <w:sz w:val="16"/>
+                <w:szCs w:val="16"/>
+              </w:rPr>
+              <w:t>341.4862</w:t>
+            </w:r>
           </w:p>
         </w:tc>
         <w:tc>
@@ -12798,6 +13504,15 @@
                 <w:szCs w:val="16"/>
               </w:rPr>
             </w:pPr>
+            <w:r>
+              <w:rPr>
+                <w:rFonts w:asciiTheme="majorBidi" w:hAnsiTheme="majorBidi" w:cstheme="majorBidi"/>
+                <w:color w:val="000000" w:themeColor="text1"/>
+                <w:sz w:val="16"/>
+                <w:szCs w:val="16"/>
+              </w:rPr>
+              <w:t>17</w:t>
+            </w:r>
           </w:p>
         </w:tc>
         <w:tc>
@@ -12892,6 +13607,24 @@
                 <w:szCs w:val="16"/>
               </w:rPr>
             </w:pPr>
+            <w:r>
+              <w:rPr>
+                <w:rFonts w:asciiTheme="majorBidi" w:hAnsiTheme="majorBidi" w:cstheme="majorBidi"/>
+                <w:color w:val="000000" w:themeColor="text1"/>
+                <w:sz w:val="16"/>
+                <w:szCs w:val="16"/>
+              </w:rPr>
+              <w:t>1.018</w:t>
+            </w:r>
+            <w:r>
+              <w:rPr>
+                <w:rFonts w:asciiTheme="majorBidi" w:hAnsiTheme="majorBidi" w:cstheme="majorBidi"/>
+                <w:color w:val="000000" w:themeColor="text1"/>
+                <w:sz w:val="16"/>
+                <w:szCs w:val="16"/>
+              </w:rPr>
+              <w:t>00</w:t>
+            </w:r>
           </w:p>
         </w:tc>
         <w:tc>
@@ -12986,6 +13719,14 @@
                 <w:szCs w:val="16"/>
               </w:rPr>
             </w:pPr>
+            <w:r>
+              <w:rPr>
+                <w:rFonts w:asciiTheme="majorBidi" w:hAnsiTheme="majorBidi" w:cstheme="majorBidi"/>
+                <w:sz w:val="16"/>
+                <w:szCs w:val="16"/>
+              </w:rPr>
+              <w:t>254.4034</w:t>
+            </w:r>
           </w:p>
         </w:tc>
         <w:tc>
@@ -13222,6 +13963,15 @@
                 <w:szCs w:val="16"/>
               </w:rPr>
             </w:pPr>
+            <w:r>
+              <w:rPr>
+                <w:rFonts w:asciiTheme="majorBidi" w:hAnsiTheme="majorBidi" w:cstheme="majorBidi"/>
+                <w:color w:val="000000" w:themeColor="text1"/>
+                <w:sz w:val="16"/>
+                <w:szCs w:val="16"/>
+              </w:rPr>
+              <w:t>14</w:t>
+            </w:r>
           </w:p>
         </w:tc>
         <w:tc>
@@ -13320,6 +14070,15 @@
                 <w:szCs w:val="16"/>
               </w:rPr>
             </w:pPr>
+            <w:r>
+              <w:rPr>
+                <w:rFonts w:asciiTheme="majorBidi" w:hAnsiTheme="majorBidi" w:cstheme="majorBidi"/>
+                <w:color w:val="000000" w:themeColor="text1"/>
+                <w:sz w:val="16"/>
+                <w:szCs w:val="16"/>
+              </w:rPr>
+              <w:t>0.83705</w:t>
+            </w:r>
           </w:p>
         </w:tc>
         <w:tc>
@@ -13426,6 +14185,14 @@
                 <w:szCs w:val="16"/>
               </w:rPr>
             </w:pPr>
+            <w:r>
+              <w:rPr>
+                <w:rFonts w:asciiTheme="majorBidi" w:hAnsiTheme="majorBidi" w:cstheme="majorBidi"/>
+                <w:sz w:val="16"/>
+                <w:szCs w:val="16"/>
+              </w:rPr>
+              <w:t>29.1405</w:t>
+            </w:r>
           </w:p>
         </w:tc>
         <w:tc>
@@ -13674,6 +14441,15 @@
                 <w:szCs w:val="16"/>
               </w:rPr>
             </w:pPr>
+            <w:r>
+              <w:rPr>
+                <w:rFonts w:asciiTheme="majorBidi" w:hAnsiTheme="majorBidi" w:cstheme="majorBidi"/>
+                <w:color w:val="000000" w:themeColor="text1"/>
+                <w:sz w:val="16"/>
+                <w:szCs w:val="16"/>
+              </w:rPr>
+              <w:t>22</w:t>
+            </w:r>
           </w:p>
         </w:tc>
         <w:tc>
@@ -13768,6 +14544,15 @@
                 <w:szCs w:val="16"/>
               </w:rPr>
             </w:pPr>
+            <w:r>
+              <w:rPr>
+                <w:rFonts w:asciiTheme="majorBidi" w:hAnsiTheme="majorBidi" w:cstheme="majorBidi"/>
+                <w:color w:val="000000" w:themeColor="text1"/>
+                <w:sz w:val="16"/>
+                <w:szCs w:val="16"/>
+              </w:rPr>
+              <w:t>0.94546</w:t>
+            </w:r>
           </w:p>
         </w:tc>
         <w:tc>
@@ -13862,6 +14647,14 @@
                 <w:szCs w:val="16"/>
               </w:rPr>
             </w:pPr>
+            <w:r>
+              <w:rPr>
+                <w:rFonts w:asciiTheme="majorBidi" w:hAnsiTheme="majorBidi" w:cstheme="majorBidi"/>
+                <w:sz w:val="16"/>
+                <w:szCs w:val="16"/>
+              </w:rPr>
+              <w:t>555.8149</w:t>
+            </w:r>
           </w:p>
         </w:tc>
         <w:tc>
@@ -14095,6 +14888,15 @@
                 <w:szCs w:val="16"/>
               </w:rPr>
             </w:pPr>
+            <w:r>
+              <w:rPr>
+                <w:rFonts w:asciiTheme="majorBidi" w:hAnsiTheme="majorBidi" w:cstheme="majorBidi"/>
+                <w:color w:val="000000" w:themeColor="text1"/>
+                <w:sz w:val="16"/>
+                <w:szCs w:val="16"/>
+              </w:rPr>
+              <w:t>32</w:t>
+            </w:r>
           </w:p>
         </w:tc>
         <w:tc>
@@ -14193,6 +14995,15 @@
                 <w:szCs w:val="16"/>
               </w:rPr>
             </w:pPr>
+            <w:r>
+              <w:rPr>
+                <w:rFonts w:asciiTheme="majorBidi" w:hAnsiTheme="majorBidi" w:cstheme="majorBidi"/>
+                <w:color w:val="000000" w:themeColor="text1"/>
+                <w:sz w:val="16"/>
+                <w:szCs w:val="16"/>
+              </w:rPr>
+              <w:t>0.96391</w:t>
+            </w:r>
           </w:p>
         </w:tc>
         <w:tc>
@@ -14291,6 +15102,14 @@
                 <w:szCs w:val="16"/>
               </w:rPr>
             </w:pPr>
+            <w:r>
+              <w:rPr>
+                <w:rFonts w:asciiTheme="majorBidi" w:hAnsiTheme="majorBidi" w:cstheme="majorBidi"/>
+                <w:sz w:val="16"/>
+                <w:szCs w:val="16"/>
+              </w:rPr>
+              <w:t>117.6464</w:t>
+            </w:r>
           </w:p>
         </w:tc>
         <w:tc>
@@ -14528,6 +15347,15 @@
                 <w:szCs w:val="16"/>
               </w:rPr>
             </w:pPr>
+            <w:r>
+              <w:rPr>
+                <w:rFonts w:asciiTheme="majorBidi" w:hAnsiTheme="majorBidi" w:cstheme="majorBidi"/>
+                <w:color w:val="000000" w:themeColor="text1"/>
+                <w:sz w:val="16"/>
+                <w:szCs w:val="16"/>
+              </w:rPr>
+              <w:t>31</w:t>
+            </w:r>
           </w:p>
         </w:tc>
         <w:tc>
@@ -14622,6 +15450,24 @@
                 <w:szCs w:val="16"/>
               </w:rPr>
             </w:pPr>
+            <w:r>
+              <w:rPr>
+                <w:rFonts w:asciiTheme="majorBidi" w:hAnsiTheme="majorBidi" w:cstheme="majorBidi"/>
+                <w:color w:val="000000" w:themeColor="text1"/>
+                <w:sz w:val="16"/>
+                <w:szCs w:val="16"/>
+              </w:rPr>
+              <w:t>1.2652</w:t>
+            </w:r>
+            <w:r>
+              <w:rPr>
+                <w:rFonts w:asciiTheme="majorBidi" w:hAnsiTheme="majorBidi" w:cstheme="majorBidi"/>
+                <w:color w:val="000000" w:themeColor="text1"/>
+                <w:sz w:val="16"/>
+                <w:szCs w:val="16"/>
+              </w:rPr>
+              <w:t>0</w:t>
+            </w:r>
           </w:p>
         </w:tc>
         <w:tc>
@@ -14716,6 +15562,14 @@
                 <w:szCs w:val="16"/>
               </w:rPr>
             </w:pPr>
+            <w:r>
+              <w:rPr>
+                <w:rFonts w:asciiTheme="majorBidi" w:hAnsiTheme="majorBidi" w:cstheme="majorBidi"/>
+                <w:sz w:val="16"/>
+                <w:szCs w:val="16"/>
+              </w:rPr>
+              <w:t>702.7936</w:t>
+            </w:r>
           </w:p>
         </w:tc>
         <w:tc>
@@ -14949,6 +15803,15 @@
                 <w:szCs w:val="16"/>
               </w:rPr>
             </w:pPr>
+            <w:r>
+              <w:rPr>
+                <w:rFonts w:asciiTheme="majorBidi" w:hAnsiTheme="majorBidi" w:cstheme="majorBidi"/>
+                <w:color w:val="000000" w:themeColor="text1"/>
+                <w:sz w:val="16"/>
+                <w:szCs w:val="16"/>
+              </w:rPr>
+              <w:t>26</w:t>
+            </w:r>
           </w:p>
         </w:tc>
         <w:tc>
@@ -15047,6 +15910,15 @@
                 <w:szCs w:val="16"/>
               </w:rPr>
             </w:pPr>
+            <w:r>
+              <w:rPr>
+                <w:rFonts w:asciiTheme="majorBidi" w:hAnsiTheme="majorBidi" w:cstheme="majorBidi"/>
+                <w:color w:val="000000" w:themeColor="text1"/>
+                <w:sz w:val="16"/>
+                <w:szCs w:val="16"/>
+              </w:rPr>
+              <w:t>0.94391</w:t>
+            </w:r>
           </w:p>
         </w:tc>
         <w:tc>
@@ -15145,6 +16017,14 @@
                 <w:szCs w:val="16"/>
               </w:rPr>
             </w:pPr>
+            <w:r>
+              <w:rPr>
+                <w:rFonts w:asciiTheme="majorBidi" w:hAnsiTheme="majorBidi" w:cstheme="majorBidi"/>
+                <w:sz w:val="16"/>
+                <w:szCs w:val="16"/>
+              </w:rPr>
+              <w:t>400.1603</w:t>
+            </w:r>
           </w:p>
         </w:tc>
         <w:tc>
@@ -15382,6 +16262,15 @@
                 <w:szCs w:val="16"/>
               </w:rPr>
             </w:pPr>
+            <w:r>
+              <w:rPr>
+                <w:rFonts w:asciiTheme="majorBidi" w:hAnsiTheme="majorBidi" w:cstheme="majorBidi"/>
+                <w:color w:val="000000" w:themeColor="text1"/>
+                <w:sz w:val="16"/>
+                <w:szCs w:val="16"/>
+              </w:rPr>
+              <w:t>25</w:t>
+            </w:r>
           </w:p>
         </w:tc>
         <w:tc>
@@ -15476,6 +16365,24 @@
                 <w:szCs w:val="16"/>
               </w:rPr>
             </w:pPr>
+            <w:r>
+              <w:rPr>
+                <w:rFonts w:asciiTheme="majorBidi" w:hAnsiTheme="majorBidi" w:cstheme="majorBidi"/>
+                <w:color w:val="000000" w:themeColor="text1"/>
+                <w:sz w:val="16"/>
+                <w:szCs w:val="16"/>
+              </w:rPr>
+              <w:t>1.0571</w:t>
+            </w:r>
+            <w:r>
+              <w:rPr>
+                <w:rFonts w:asciiTheme="majorBidi" w:hAnsiTheme="majorBidi" w:cstheme="majorBidi"/>
+                <w:color w:val="000000" w:themeColor="text1"/>
+                <w:sz w:val="16"/>
+                <w:szCs w:val="16"/>
+              </w:rPr>
+              <w:t>0</w:t>
+            </w:r>
           </w:p>
         </w:tc>
         <w:tc>
@@ -15570,6 +16477,14 @@
                 <w:szCs w:val="16"/>
               </w:rPr>
             </w:pPr>
+            <w:r>
+              <w:rPr>
+                <w:rFonts w:asciiTheme="majorBidi" w:hAnsiTheme="majorBidi" w:cstheme="majorBidi"/>
+                <w:sz w:val="16"/>
+                <w:szCs w:val="16"/>
+              </w:rPr>
+              <w:t>222.1746</w:t>
+            </w:r>
           </w:p>
         </w:tc>
         <w:tc>
@@ -15803,6 +16718,15 @@
                 <w:szCs w:val="16"/>
               </w:rPr>
             </w:pPr>
+            <w:r>
+              <w:rPr>
+                <w:rFonts w:asciiTheme="majorBidi" w:hAnsiTheme="majorBidi" w:cstheme="majorBidi"/>
+                <w:color w:val="000000" w:themeColor="text1"/>
+                <w:sz w:val="16"/>
+                <w:szCs w:val="16"/>
+              </w:rPr>
+              <w:t>31</w:t>
+            </w:r>
           </w:p>
         </w:tc>
         <w:tc>
@@ -15901,6 +16825,15 @@
                 <w:szCs w:val="16"/>
               </w:rPr>
             </w:pPr>
+            <w:r>
+              <w:rPr>
+                <w:rFonts w:asciiTheme="majorBidi" w:hAnsiTheme="majorBidi" w:cstheme="majorBidi"/>
+                <w:color w:val="000000" w:themeColor="text1"/>
+                <w:sz w:val="16"/>
+                <w:szCs w:val="16"/>
+              </w:rPr>
+              <w:t>0.94037</w:t>
+            </w:r>
           </w:p>
         </w:tc>
         <w:tc>
@@ -15999,6 +16932,14 @@
                 <w:szCs w:val="16"/>
               </w:rPr>
             </w:pPr>
+            <w:r>
+              <w:rPr>
+                <w:rFonts w:asciiTheme="majorBidi" w:hAnsiTheme="majorBidi" w:cstheme="majorBidi"/>
+                <w:sz w:val="16"/>
+                <w:szCs w:val="16"/>
+              </w:rPr>
+              <w:t>254.5107</w:t>
+            </w:r>
           </w:p>
         </w:tc>
         <w:tc>
@@ -16236,6 +17177,15 @@
                 <w:szCs w:val="16"/>
               </w:rPr>
             </w:pPr>
+            <w:r>
+              <w:rPr>
+                <w:rFonts w:asciiTheme="majorBidi" w:hAnsiTheme="majorBidi" w:cstheme="majorBidi"/>
+                <w:color w:val="000000" w:themeColor="text1"/>
+                <w:sz w:val="16"/>
+                <w:szCs w:val="16"/>
+              </w:rPr>
+              <w:t>34</w:t>
+            </w:r>
           </w:p>
         </w:tc>
         <w:tc>
@@ -16330,6 +17280,15 @@
                 <w:szCs w:val="16"/>
               </w:rPr>
             </w:pPr>
+            <w:r>
+              <w:rPr>
+                <w:rFonts w:asciiTheme="majorBidi" w:hAnsiTheme="majorBidi" w:cstheme="majorBidi"/>
+                <w:color w:val="000000" w:themeColor="text1"/>
+                <w:sz w:val="16"/>
+                <w:szCs w:val="16"/>
+              </w:rPr>
+              <w:t>0.94944</w:t>
+            </w:r>
           </w:p>
         </w:tc>
         <w:tc>
@@ -16424,6 +17383,14 @@
                 <w:szCs w:val="16"/>
               </w:rPr>
             </w:pPr>
+            <w:r>
+              <w:rPr>
+                <w:rFonts w:asciiTheme="majorBidi" w:hAnsiTheme="majorBidi" w:cstheme="majorBidi"/>
+                <w:sz w:val="16"/>
+                <w:szCs w:val="16"/>
+              </w:rPr>
+              <w:t>218.1734</w:t>
+            </w:r>
           </w:p>
         </w:tc>
         <w:tc>
@@ -16651,6 +17618,15 @@
                 <w:szCs w:val="16"/>
               </w:rPr>
             </w:pPr>
+            <w:r>
+              <w:rPr>
+                <w:rFonts w:asciiTheme="majorBidi" w:hAnsiTheme="majorBidi" w:cstheme="majorBidi"/>
+                <w:color w:val="000000" w:themeColor="text1"/>
+                <w:sz w:val="16"/>
+                <w:szCs w:val="16"/>
+              </w:rPr>
+              <w:t>19</w:t>
+            </w:r>
           </w:p>
         </w:tc>
         <w:tc>
@@ -16745,6 +17721,15 @@
                 <w:szCs w:val="16"/>
               </w:rPr>
             </w:pPr>
+            <w:r>
+              <w:rPr>
+                <w:rFonts w:asciiTheme="majorBidi" w:hAnsiTheme="majorBidi" w:cstheme="majorBidi"/>
+                <w:color w:val="000000" w:themeColor="text1"/>
+                <w:sz w:val="16"/>
+                <w:szCs w:val="16"/>
+              </w:rPr>
+              <w:t>1.2602</w:t>
+            </w:r>
           </w:p>
         </w:tc>
         <w:tc>
@@ -16839,6 +17824,14 @@
                 <w:szCs w:val="16"/>
               </w:rPr>
             </w:pPr>
+            <w:r>
+              <w:rPr>
+                <w:rFonts w:asciiTheme="majorBidi" w:hAnsiTheme="majorBidi" w:cstheme="majorBidi"/>
+                <w:sz w:val="16"/>
+                <w:szCs w:val="16"/>
+              </w:rPr>
+              <w:t>408.3436</w:t>
+            </w:r>
           </w:p>
         </w:tc>
         <w:tc>
@@ -17867,6 +18860,22 @@
                 <w:szCs w:val="16"/>
               </w:rPr>
             </w:pPr>
+            <w:r>
+              <w:rPr>
+                <w:rFonts w:asciiTheme="majorBidi" w:hAnsiTheme="majorBidi" w:cstheme="majorBidi"/>
+                <w:sz w:val="16"/>
+                <w:szCs w:val="16"/>
+              </w:rPr>
+              <w:t>0.171</w:t>
+            </w:r>
+            <w:r>
+              <w:rPr>
+                <w:rFonts w:asciiTheme="majorBidi" w:hAnsiTheme="majorBidi" w:cstheme="majorBidi"/>
+                <w:sz w:val="16"/>
+                <w:szCs w:val="16"/>
+              </w:rPr>
+              <w:t>00</w:t>
+            </w:r>
           </w:p>
         </w:tc>
         <w:tc>
@@ -17959,6 +18968,14 @@
                 <w:szCs w:val="16"/>
               </w:rPr>
             </w:pPr>
+            <w:r>
+              <w:rPr>
+                <w:rFonts w:asciiTheme="majorBidi" w:hAnsiTheme="majorBidi" w:cstheme="majorBidi"/>
+                <w:sz w:val="16"/>
+                <w:szCs w:val="16"/>
+              </w:rPr>
+              <w:t>0.10727</w:t>
+            </w:r>
           </w:p>
         </w:tc>
         <w:tc>
@@ -18247,13 +19264,20 @@
           <w:p>
             <w:pPr>
               <w:bidi w:val="0"/>
-              <w:jc w:val="center"/>
-              <w:rPr>
-                <w:rFonts w:asciiTheme="majorBidi" w:hAnsiTheme="majorBidi" w:cstheme="majorBidi"/>
-                <w:sz w:val="16"/>
-                <w:szCs w:val="16"/>
-              </w:rPr>
-            </w:pPr>
+              <w:rPr>
+                <w:rFonts w:asciiTheme="majorBidi" w:hAnsiTheme="majorBidi" w:cstheme="majorBidi"/>
+                <w:sz w:val="16"/>
+                <w:szCs w:val="16"/>
+              </w:rPr>
+            </w:pPr>
+            <w:r>
+              <w:rPr>
+                <w:rFonts w:asciiTheme="majorBidi" w:hAnsiTheme="majorBidi" w:cstheme="majorBidi"/>
+                <w:sz w:val="16"/>
+                <w:szCs w:val="16"/>
+              </w:rPr>
+              <w:t>0.23232</w:t>
+            </w:r>
           </w:p>
         </w:tc>
         <w:tc>
@@ -18350,6 +19374,14 @@
                 <w:szCs w:val="16"/>
               </w:rPr>
             </w:pPr>
+            <w:r>
+              <w:rPr>
+                <w:rFonts w:asciiTheme="majorBidi" w:hAnsiTheme="majorBidi" w:cstheme="majorBidi"/>
+                <w:sz w:val="16"/>
+                <w:szCs w:val="16"/>
+              </w:rPr>
+              <w:t>0.79807</w:t>
+            </w:r>
           </w:p>
         </w:tc>
         <w:tc>
@@ -18652,6 +19684,14 @@
                 <w:szCs w:val="16"/>
               </w:rPr>
             </w:pPr>
+            <w:r>
+              <w:rPr>
+                <w:rFonts w:asciiTheme="majorBidi" w:hAnsiTheme="majorBidi" w:cstheme="majorBidi"/>
+                <w:sz w:val="16"/>
+                <w:szCs w:val="16"/>
+              </w:rPr>
+              <w:t>0.21249</w:t>
+            </w:r>
           </w:p>
         </w:tc>
         <w:tc>
@@ -18744,6 +19784,14 @@
                 <w:szCs w:val="16"/>
               </w:rPr>
             </w:pPr>
+            <w:r>
+              <w:rPr>
+                <w:rFonts w:asciiTheme="majorBidi" w:hAnsiTheme="majorBidi" w:cstheme="majorBidi"/>
+                <w:sz w:val="16"/>
+                <w:szCs w:val="16"/>
+              </w:rPr>
+              <w:t>0.36614</w:t>
+            </w:r>
           </w:p>
         </w:tc>
         <w:tc>
@@ -19039,6 +20087,14 @@
                 <w:szCs w:val="16"/>
               </w:rPr>
             </w:pPr>
+            <w:r>
+              <w:rPr>
+                <w:rFonts w:asciiTheme="majorBidi" w:hAnsiTheme="majorBidi" w:cstheme="majorBidi"/>
+                <w:sz w:val="16"/>
+                <w:szCs w:val="16"/>
+              </w:rPr>
+              <w:t>0.10274</w:t>
+            </w:r>
           </w:p>
         </w:tc>
         <w:tc>
@@ -19135,6 +20191,14 @@
                 <w:szCs w:val="16"/>
               </w:rPr>
             </w:pPr>
+            <w:r>
+              <w:rPr>
+                <w:rFonts w:asciiTheme="majorBidi" w:hAnsiTheme="majorBidi" w:cstheme="majorBidi"/>
+                <w:sz w:val="16"/>
+                <w:szCs w:val="16"/>
+              </w:rPr>
+              <w:t>0.43953</w:t>
+            </w:r>
           </w:p>
         </w:tc>
         <w:tc>
@@ -19435,6 +20499,14 @@
                 <w:szCs w:val="16"/>
               </w:rPr>
             </w:pPr>
+            <w:r>
+              <w:rPr>
+                <w:rFonts w:asciiTheme="majorBidi" w:hAnsiTheme="majorBidi" w:cstheme="majorBidi"/>
+                <w:sz w:val="16"/>
+                <w:szCs w:val="16"/>
+              </w:rPr>
+              <w:t>0.13735</w:t>
+            </w:r>
           </w:p>
         </w:tc>
         <w:tc>
@@ -19531,6 +20603,14 @@
                 <w:szCs w:val="16"/>
               </w:rPr>
             </w:pPr>
+            <w:r>
+              <w:rPr>
+                <w:rFonts w:asciiTheme="majorBidi" w:hAnsiTheme="majorBidi" w:cstheme="majorBidi"/>
+                <w:sz w:val="16"/>
+                <w:szCs w:val="16"/>
+              </w:rPr>
+              <w:t>0.92559</w:t>
+            </w:r>
           </w:p>
         </w:tc>
         <w:tc>
@@ -19833,6 +20913,22 @@
                 <w:szCs w:val="16"/>
               </w:rPr>
             </w:pPr>
+            <w:r>
+              <w:rPr>
+                <w:rFonts w:asciiTheme="majorBidi" w:hAnsiTheme="majorBidi" w:cstheme="majorBidi"/>
+                <w:sz w:val="16"/>
+                <w:szCs w:val="16"/>
+              </w:rPr>
+              <w:t>0.133</w:t>
+            </w:r>
+            <w:r>
+              <w:rPr>
+                <w:rFonts w:asciiTheme="majorBidi" w:hAnsiTheme="majorBidi" w:cstheme="majorBidi"/>
+                <w:sz w:val="16"/>
+                <w:szCs w:val="16"/>
+              </w:rPr>
+              <w:t>00</w:t>
+            </w:r>
           </w:p>
         </w:tc>
         <w:tc>
@@ -19925,6 +21021,14 @@
                 <w:szCs w:val="16"/>
               </w:rPr>
             </w:pPr>
+            <w:r>
+              <w:rPr>
+                <w:rFonts w:asciiTheme="majorBidi" w:hAnsiTheme="majorBidi" w:cstheme="majorBidi"/>
+                <w:sz w:val="16"/>
+                <w:szCs w:val="16"/>
+              </w:rPr>
+              <w:t>0.41411</w:t>
+            </w:r>
           </w:p>
         </w:tc>
         <w:tc>
@@ -20220,6 +21324,14 @@
                 <w:szCs w:val="16"/>
               </w:rPr>
             </w:pPr>
+            <w:r>
+              <w:rPr>
+                <w:rFonts w:asciiTheme="majorBidi" w:hAnsiTheme="majorBidi" w:cstheme="majorBidi"/>
+                <w:sz w:val="16"/>
+                <w:szCs w:val="16"/>
+              </w:rPr>
+              <w:t>0.12799</w:t>
+            </w:r>
           </w:p>
         </w:tc>
         <w:tc>
@@ -20316,6 +21428,14 @@
                 <w:szCs w:val="16"/>
               </w:rPr>
             </w:pPr>
+            <w:r>
+              <w:rPr>
+                <w:rFonts w:asciiTheme="majorBidi" w:hAnsiTheme="majorBidi" w:cstheme="majorBidi"/>
+                <w:sz w:val="16"/>
+                <w:szCs w:val="16"/>
+              </w:rPr>
+              <w:t>0.74174</w:t>
+            </w:r>
           </w:p>
         </w:tc>
         <w:tc>
@@ -20616,6 +21736,14 @@
                 <w:szCs w:val="16"/>
               </w:rPr>
             </w:pPr>
+            <w:r>
+              <w:rPr>
+                <w:rFonts w:asciiTheme="majorBidi" w:hAnsiTheme="majorBidi" w:cstheme="majorBidi"/>
+                <w:sz w:val="16"/>
+                <w:szCs w:val="16"/>
+              </w:rPr>
+              <w:t>0.17414</w:t>
+            </w:r>
           </w:p>
         </w:tc>
         <w:tc>
@@ -20712,6 +21840,14 @@
                 <w:szCs w:val="16"/>
               </w:rPr>
             </w:pPr>
+            <w:r>
+              <w:rPr>
+                <w:rFonts w:asciiTheme="majorBidi" w:hAnsiTheme="majorBidi" w:cstheme="majorBidi"/>
+                <w:sz w:val="16"/>
+                <w:szCs w:val="16"/>
+              </w:rPr>
+              <w:t>0.12222</w:t>
+            </w:r>
           </w:p>
         </w:tc>
         <w:tc>
@@ -21025,6 +22161,14 @@
                 <w:szCs w:val="16"/>
               </w:rPr>
             </w:pPr>
+            <w:r>
+              <w:rPr>
+                <w:rFonts w:asciiTheme="majorBidi" w:hAnsiTheme="majorBidi" w:cstheme="majorBidi"/>
+                <w:sz w:val="16"/>
+                <w:szCs w:val="16"/>
+              </w:rPr>
+              <w:t>0.14438</w:t>
+            </w:r>
           </w:p>
         </w:tc>
         <w:tc>
@@ -21117,6 +22261,14 @@
                 <w:szCs w:val="16"/>
               </w:rPr>
             </w:pPr>
+            <w:r>
+              <w:rPr>
+                <w:rFonts w:asciiTheme="majorBidi" w:hAnsiTheme="majorBidi" w:cstheme="majorBidi"/>
+                <w:sz w:val="16"/>
+                <w:szCs w:val="16"/>
+              </w:rPr>
+              <w:t>0.26653</w:t>
+            </w:r>
           </w:p>
         </w:tc>
         <w:tc>
@@ -21415,6 +22567,22 @@
                 <w:szCs w:val="16"/>
               </w:rPr>
             </w:pPr>
+            <w:r>
+              <w:rPr>
+                <w:rFonts w:asciiTheme="majorBidi" w:hAnsiTheme="majorBidi" w:cstheme="majorBidi"/>
+                <w:sz w:val="16"/>
+                <w:szCs w:val="16"/>
+              </w:rPr>
+              <w:t>0.2584</w:t>
+            </w:r>
+            <w:r>
+              <w:rPr>
+                <w:rFonts w:asciiTheme="majorBidi" w:hAnsiTheme="majorBidi" w:cstheme="majorBidi"/>
+                <w:sz w:val="16"/>
+                <w:szCs w:val="16"/>
+              </w:rPr>
+              <w:t>0</w:t>
+            </w:r>
           </w:p>
         </w:tc>
         <w:tc>
@@ -21511,6 +22679,22 @@
                 <w:szCs w:val="16"/>
               </w:rPr>
             </w:pPr>
+            <w:r>
+              <w:rPr>
+                <w:rFonts w:asciiTheme="majorBidi" w:hAnsiTheme="majorBidi" w:cstheme="majorBidi"/>
+                <w:sz w:val="16"/>
+                <w:szCs w:val="16"/>
+              </w:rPr>
+              <w:t>0.78</w:t>
+            </w:r>
+            <w:r>
+              <w:rPr>
+                <w:rFonts w:asciiTheme="majorBidi" w:hAnsiTheme="majorBidi" w:cstheme="majorBidi"/>
+                <w:sz w:val="16"/>
+                <w:szCs w:val="16"/>
+              </w:rPr>
+              <w:t>000</w:t>
+            </w:r>
           </w:p>
         </w:tc>
         <w:tc>
@@ -21816,6 +23000,14 @@
                 <w:szCs w:val="16"/>
               </w:rPr>
             </w:pPr>
+            <w:r>
+              <w:rPr>
+                <w:rFonts w:asciiTheme="majorBidi" w:hAnsiTheme="majorBidi" w:cstheme="majorBidi"/>
+                <w:sz w:val="16"/>
+                <w:szCs w:val="16"/>
+              </w:rPr>
+              <w:t>0.24195</w:t>
+            </w:r>
           </w:p>
         </w:tc>
         <w:tc>
@@ -21916,6 +23108,14 @@
                 <w:szCs w:val="16"/>
               </w:rPr>
             </w:pPr>
+            <w:r>
+              <w:rPr>
+                <w:rFonts w:asciiTheme="majorBidi" w:hAnsiTheme="majorBidi" w:cstheme="majorBidi"/>
+                <w:sz w:val="16"/>
+                <w:szCs w:val="16"/>
+              </w:rPr>
+              <w:t>0.33971</w:t>
+            </w:r>
           </w:p>
         </w:tc>
         <w:tc>
@@ -22214,6 +23414,14 @@
                 <w:szCs w:val="16"/>
               </w:rPr>
             </w:pPr>
+            <w:r>
+              <w:rPr>
+                <w:rFonts w:asciiTheme="majorBidi" w:hAnsiTheme="majorBidi" w:cstheme="majorBidi"/>
+                <w:sz w:val="16"/>
+                <w:szCs w:val="16"/>
+              </w:rPr>
+              <w:t>0.13117</w:t>
+            </w:r>
           </w:p>
         </w:tc>
         <w:tc>
@@ -22310,6 +23518,22 @@
                 <w:szCs w:val="16"/>
               </w:rPr>
             </w:pPr>
+            <w:r>
+              <w:rPr>
+                <w:rFonts w:asciiTheme="majorBidi" w:hAnsiTheme="majorBidi" w:cstheme="majorBidi"/>
+                <w:sz w:val="16"/>
+                <w:szCs w:val="16"/>
+              </w:rPr>
+              <w:t>0.4942</w:t>
+            </w:r>
+            <w:r>
+              <w:rPr>
+                <w:rFonts w:asciiTheme="majorBidi" w:hAnsiTheme="majorBidi" w:cstheme="majorBidi"/>
+                <w:sz w:val="16"/>
+                <w:szCs w:val="16"/>
+              </w:rPr>
+              <w:t>0</w:t>
+            </w:r>
           </w:p>
         </w:tc>
         <w:tc>
@@ -22615,6 +23839,14 @@
                 <w:szCs w:val="16"/>
               </w:rPr>
             </w:pPr>
+            <w:r>
+              <w:rPr>
+                <w:rFonts w:asciiTheme="majorBidi" w:hAnsiTheme="majorBidi" w:cstheme="majorBidi"/>
+                <w:sz w:val="16"/>
+                <w:szCs w:val="16"/>
+              </w:rPr>
+              <w:t>0.10709</w:t>
+            </w:r>
           </w:p>
         </w:tc>
         <w:tc>
@@ -22707,6 +23939,14 @@
                 <w:szCs w:val="16"/>
               </w:rPr>
             </w:pPr>
+            <w:r>
+              <w:rPr>
+                <w:rFonts w:asciiTheme="majorBidi" w:hAnsiTheme="majorBidi" w:cstheme="majorBidi"/>
+                <w:sz w:val="16"/>
+                <w:szCs w:val="16"/>
+              </w:rPr>
+              <w:t>0.48401</w:t>
+            </w:r>
           </w:p>
         </w:tc>
         <w:tc>
@@ -23013,6 +24253,14 @@
                 <w:szCs w:val="16"/>
               </w:rPr>
             </w:pPr>
+            <w:r>
+              <w:rPr>
+                <w:rFonts w:asciiTheme="majorBidi" w:hAnsiTheme="majorBidi" w:cstheme="majorBidi"/>
+                <w:sz w:val="16"/>
+                <w:szCs w:val="16"/>
+              </w:rPr>
+              <w:t>0.12571</w:t>
+            </w:r>
           </w:p>
         </w:tc>
         <w:tc>
@@ -23117,6 +24365,14 @@
                 <w:szCs w:val="16"/>
               </w:rPr>
             </w:pPr>
+            <w:r>
+              <w:rPr>
+                <w:rFonts w:asciiTheme="majorBidi" w:hAnsiTheme="majorBidi" w:cstheme="majorBidi"/>
+                <w:sz w:val="16"/>
+                <w:szCs w:val="16"/>
+              </w:rPr>
+              <w:t>0.99084</w:t>
+            </w:r>
           </w:p>
         </w:tc>
         <w:tc>
@@ -23422,6 +24678,14 @@
                 <w:szCs w:val="16"/>
               </w:rPr>
             </w:pPr>
+            <w:r>
+              <w:rPr>
+                <w:rFonts w:asciiTheme="majorBidi" w:hAnsiTheme="majorBidi" w:cstheme="majorBidi"/>
+                <w:sz w:val="16"/>
+                <w:szCs w:val="16"/>
+              </w:rPr>
+              <w:t>0.24911</w:t>
+            </w:r>
           </w:p>
         </w:tc>
         <w:tc>
@@ -23514,6 +24778,14 @@
                 <w:szCs w:val="16"/>
               </w:rPr>
             </w:pPr>
+            <w:r>
+              <w:rPr>
+                <w:rFonts w:asciiTheme="majorBidi" w:hAnsiTheme="majorBidi" w:cstheme="majorBidi"/>
+                <w:sz w:val="16"/>
+                <w:szCs w:val="16"/>
+              </w:rPr>
+              <w:t>0.30112</w:t>
+            </w:r>
           </w:p>
         </w:tc>
         <w:tc>
@@ -23820,6 +25092,22 @@
                 <w:szCs w:val="16"/>
               </w:rPr>
             </w:pPr>
+            <w:r>
+              <w:rPr>
+                <w:rFonts w:asciiTheme="majorBidi" w:hAnsiTheme="majorBidi" w:cstheme="majorBidi"/>
+                <w:sz w:val="16"/>
+                <w:szCs w:val="16"/>
+              </w:rPr>
+              <w:t>0.2185</w:t>
+            </w:r>
+            <w:r>
+              <w:rPr>
+                <w:rFonts w:asciiTheme="majorBidi" w:hAnsiTheme="majorBidi" w:cstheme="majorBidi"/>
+                <w:sz w:val="16"/>
+                <w:szCs w:val="16"/>
+              </w:rPr>
+              <w:t>0</w:t>
+            </w:r>
           </w:p>
         </w:tc>
         <w:tc>
@@ -23916,6 +25204,14 @@
                 <w:szCs w:val="16"/>
               </w:rPr>
             </w:pPr>
+            <w:r>
+              <w:rPr>
+                <w:rFonts w:asciiTheme="majorBidi" w:hAnsiTheme="majorBidi" w:cstheme="majorBidi"/>
+                <w:sz w:val="16"/>
+                <w:szCs w:val="16"/>
+              </w:rPr>
+              <w:t>0.07973</w:t>
+            </w:r>
           </w:p>
         </w:tc>
         <w:tc>
@@ -24237,6 +25533,14 @@
                 <w:szCs w:val="16"/>
               </w:rPr>
             </w:pPr>
+            <w:r>
+              <w:rPr>
+                <w:rFonts w:asciiTheme="majorBidi" w:hAnsiTheme="majorBidi" w:cstheme="majorBidi"/>
+                <w:sz w:val="16"/>
+                <w:szCs w:val="16"/>
+              </w:rPr>
+              <w:t>0.18736</w:t>
+            </w:r>
           </w:p>
         </w:tc>
         <w:tc>
@@ -24329,6 +25633,14 @@
                 <w:szCs w:val="16"/>
               </w:rPr>
             </w:pPr>
+            <w:r>
+              <w:rPr>
+                <w:rFonts w:asciiTheme="majorBidi" w:hAnsiTheme="majorBidi" w:cstheme="majorBidi"/>
+                <w:sz w:val="16"/>
+                <w:szCs w:val="16"/>
+              </w:rPr>
+              <w:t>0.71162</w:t>
+            </w:r>
           </w:p>
         </w:tc>
         <w:tc>
@@ -24624,6 +25936,14 @@
                 <w:szCs w:val="16"/>
               </w:rPr>
             </w:pPr>
+            <w:r>
+              <w:rPr>
+                <w:rFonts w:asciiTheme="majorBidi" w:hAnsiTheme="majorBidi" w:cstheme="majorBidi"/>
+                <w:sz w:val="16"/>
+                <w:szCs w:val="16"/>
+              </w:rPr>
+              <w:t>0.10819</w:t>
+            </w:r>
           </w:p>
         </w:tc>
         <w:tc>
@@ -24720,6 +26040,14 @@
                 <w:szCs w:val="16"/>
               </w:rPr>
             </w:pPr>
+            <w:r>
+              <w:rPr>
+                <w:rFonts w:asciiTheme="majorBidi" w:hAnsiTheme="majorBidi" w:cstheme="majorBidi"/>
+                <w:sz w:val="16"/>
+                <w:szCs w:val="16"/>
+              </w:rPr>
+              <w:t>0.2396</w:t>
+            </w:r>
           </w:p>
         </w:tc>
         <w:tc>
@@ -25022,6 +26350,14 @@
                 <w:szCs w:val="16"/>
               </w:rPr>
             </w:pPr>
+            <w:r>
+              <w:rPr>
+                <w:rFonts w:asciiTheme="majorBidi" w:hAnsiTheme="majorBidi" w:cstheme="majorBidi"/>
+                <w:sz w:val="16"/>
+                <w:szCs w:val="16"/>
+              </w:rPr>
+              <w:t>0.16013</w:t>
+            </w:r>
           </w:p>
         </w:tc>
         <w:tc>
@@ -25114,6 +26450,14 @@
                 <w:szCs w:val="16"/>
               </w:rPr>
             </w:pPr>
+            <w:r>
+              <w:rPr>
+                <w:rFonts w:asciiTheme="majorBidi" w:hAnsiTheme="majorBidi" w:cstheme="majorBidi"/>
+                <w:sz w:val="16"/>
+                <w:szCs w:val="16"/>
+              </w:rPr>
+              <w:t>1.0234</w:t>
+            </w:r>
           </w:p>
         </w:tc>
         <w:tc>
@@ -25409,6 +26753,14 @@
                 <w:szCs w:val="16"/>
               </w:rPr>
             </w:pPr>
+            <w:r>
+              <w:rPr>
+                <w:rFonts w:asciiTheme="majorBidi" w:hAnsiTheme="majorBidi" w:cstheme="majorBidi"/>
+                <w:sz w:val="16"/>
+                <w:szCs w:val="16"/>
+              </w:rPr>
+              <w:t>0.11544</w:t>
+            </w:r>
           </w:p>
         </w:tc>
         <w:tc>
@@ -25505,6 +26857,14 @@
                 <w:szCs w:val="16"/>
               </w:rPr>
             </w:pPr>
+            <w:r>
+              <w:rPr>
+                <w:rFonts w:asciiTheme="majorBidi" w:hAnsiTheme="majorBidi" w:cstheme="majorBidi"/>
+                <w:sz w:val="16"/>
+                <w:szCs w:val="16"/>
+              </w:rPr>
+              <w:t>0.53638</w:t>
+            </w:r>
           </w:p>
         </w:tc>
         <w:tc>
@@ -25807,6 +27167,14 @@
                 <w:szCs w:val="16"/>
               </w:rPr>
             </w:pPr>
+            <w:r>
+              <w:rPr>
+                <w:rFonts w:asciiTheme="majorBidi" w:hAnsiTheme="majorBidi" w:cstheme="majorBidi"/>
+                <w:sz w:val="16"/>
+                <w:szCs w:val="16"/>
+              </w:rPr>
+              <w:t>0.11213</w:t>
+            </w:r>
           </w:p>
         </w:tc>
         <w:tc>
@@ -25907,6 +27275,14 @@
                 <w:szCs w:val="16"/>
               </w:rPr>
             </w:pPr>
+            <w:r>
+              <w:rPr>
+                <w:rFonts w:asciiTheme="majorBidi" w:hAnsiTheme="majorBidi" w:cstheme="majorBidi"/>
+                <w:sz w:val="16"/>
+                <w:szCs w:val="16"/>
+              </w:rPr>
+              <w:t>0.22047</w:t>
+            </w:r>
           </w:p>
         </w:tc>
         <w:tc>
@@ -26202,6 +27578,14 @@
                 <w:szCs w:val="16"/>
               </w:rPr>
             </w:pPr>
+            <w:r>
+              <w:rPr>
+                <w:rFonts w:asciiTheme="majorBidi" w:hAnsiTheme="majorBidi" w:cstheme="majorBidi"/>
+                <w:sz w:val="16"/>
+                <w:szCs w:val="16"/>
+              </w:rPr>
+              <w:t>0.12496</w:t>
+            </w:r>
           </w:p>
         </w:tc>
         <w:tc>
@@ -26298,6 +27682,14 @@
                 <w:szCs w:val="16"/>
               </w:rPr>
             </w:pPr>
+            <w:r>
+              <w:rPr>
+                <w:rFonts w:asciiTheme="majorBidi" w:hAnsiTheme="majorBidi" w:cstheme="majorBidi"/>
+                <w:sz w:val="16"/>
+                <w:szCs w:val="16"/>
+              </w:rPr>
+              <w:t>0.30531</w:t>
+            </w:r>
           </w:p>
         </w:tc>
         <w:tc>
@@ -26600,6 +27992,14 @@
                 <w:szCs w:val="16"/>
               </w:rPr>
             </w:pPr>
+            <w:r>
+              <w:rPr>
+                <w:rFonts w:asciiTheme="majorBidi" w:hAnsiTheme="majorBidi" w:cstheme="majorBidi"/>
+                <w:sz w:val="16"/>
+                <w:szCs w:val="16"/>
+              </w:rPr>
+              <w:t>0.17419</w:t>
+            </w:r>
           </w:p>
         </w:tc>
         <w:tc>
@@ -26692,6 +28092,14 @@
                 <w:szCs w:val="16"/>
               </w:rPr>
             </w:pPr>
+            <w:r>
+              <w:rPr>
+                <w:rFonts w:asciiTheme="majorBidi" w:hAnsiTheme="majorBidi" w:cstheme="majorBidi"/>
+                <w:sz w:val="16"/>
+                <w:szCs w:val="16"/>
+              </w:rPr>
+              <w:t>0.11951</w:t>
+            </w:r>
           </w:p>
         </w:tc>
         <w:tc>
@@ -26981,6 +28389,14 @@
                 <w:szCs w:val="16"/>
               </w:rPr>
             </w:pPr>
+            <w:r>
+              <w:rPr>
+                <w:rFonts w:asciiTheme="majorBidi" w:hAnsiTheme="majorBidi" w:cstheme="majorBidi"/>
+                <w:sz w:val="16"/>
+                <w:szCs w:val="16"/>
+              </w:rPr>
+              <w:t>0.21936</w:t>
+            </w:r>
           </w:p>
         </w:tc>
         <w:tc>
@@ -27073,6 +28489,14 @@
                 <w:szCs w:val="16"/>
               </w:rPr>
             </w:pPr>
+            <w:r>
+              <w:rPr>
+                <w:rFonts w:asciiTheme="majorBidi" w:hAnsiTheme="majorBidi" w:cstheme="majorBidi"/>
+                <w:sz w:val="16"/>
+                <w:szCs w:val="16"/>
+              </w:rPr>
+              <w:t>0.44726</w:t>
+            </w:r>
           </w:p>
         </w:tc>
         <w:tc>

</xml_diff>